<commit_message>
Finalizando Governança de TI
</commit_message>
<xml_diff>
--- a/GovernancaTecnologiaInformacao/SLA.docx
+++ b/GovernancaTecnologiaInformacao/SLA.docx
@@ -16,7 +16,12 @@
         </w:rPr>
       </w:pPr>
       <w:r>
-        <w:rPr/>
+        <w:rPr>
+          <w:b w:val="false"/>
+          <w:bCs w:val="false"/>
+          <w:sz w:val="36"/>
+          <w:szCs w:val="36"/>
+        </w:rPr>
       </w:r>
     </w:p>
     <w:p>
@@ -33,7 +38,12 @@
         </w:rPr>
       </w:pPr>
       <w:r>
-        <w:rPr/>
+        <w:rPr>
+          <w:b w:val="false"/>
+          <w:bCs w:val="false"/>
+          <w:sz w:val="36"/>
+          <w:szCs w:val="36"/>
+        </w:rPr>
       </w:r>
     </w:p>
     <w:p>
@@ -50,24 +60,37 @@
         </w:rPr>
       </w:pPr>
       <w:r>
-        <w:rPr/>
-      </w:r>
-    </w:p>
-    <w:p>
-      <w:pPr>
-        <w:pStyle w:val="Ttulododocumento"/>
-        <w:spacing w:before="240" w:after="120"/>
-        <w:rPr/>
-      </w:pPr>
-      <w:r>
         <w:rPr>
-          <w:rFonts w:ascii="DejaVu Serif Condensed" w:hAnsi="DejaVu Serif Condensed"/>
           <w:b w:val="false"/>
           <w:bCs w:val="false"/>
           <w:sz w:val="36"/>
           <w:szCs w:val="36"/>
         </w:rPr>
-        <w:t>SLA</w:t>
+      </w:r>
+    </w:p>
+    <w:p>
+      <w:pPr>
+        <w:pStyle w:val="Ttulododocumento"/>
+        <w:spacing w:before="240" w:after="120"/>
+        <w:rPr/>
+      </w:pPr>
+      <w:r>
+        <w:rPr>
+          <w:b w:val="false"/>
+          <w:bCs w:val="false"/>
+          <w:sz w:val="36"/>
+          <w:szCs w:val="36"/>
+        </w:rPr>
+        <w:t>SL</w:t>
+      </w:r>
+      <w:r>
+        <w:rPr>
+          <w:b w:val="false"/>
+          <w:bCs w:val="false"/>
+          <w:sz w:val="36"/>
+          <w:szCs w:val="36"/>
+        </w:rPr>
+        <w:t>A</w:t>
       </w:r>
     </w:p>
     <w:p>
@@ -84,7 +107,12 @@
         </w:rPr>
       </w:pPr>
       <w:r>
-        <w:rPr/>
+        <w:rPr>
+          <w:b w:val="false"/>
+          <w:bCs w:val="false"/>
+          <w:sz w:val="36"/>
+          <w:szCs w:val="36"/>
+        </w:rPr>
       </w:r>
     </w:p>
     <w:p>
@@ -101,47 +129,35 @@
         </w:rPr>
       </w:pPr>
       <w:r>
-        <w:rPr/>
-      </w:r>
-    </w:p>
-    <w:p>
-      <w:pPr>
-        <w:pStyle w:val="Ttulododocumento"/>
-        <w:spacing w:before="240" w:after="120"/>
         <w:rPr>
-          <w:rFonts w:ascii="DejaVu Serif Condensed" w:hAnsi="DejaVu Serif Condensed"/>
-          <w:b w:val="false"/>
           <w:b w:val="false"/>
           <w:bCs w:val="false"/>
           <w:sz w:val="36"/>
           <w:szCs w:val="36"/>
         </w:rPr>
-      </w:pPr>
-      <w:r>
-        <w:rPr/>
       </w:r>
     </w:p>
     <w:tbl>
       <w:tblPr>
         <w:tblW w:w="9638" w:type="dxa"/>
         <w:jc w:val="left"/>
-        <w:tblInd w:w="55" w:type="dxa"/>
+        <w:tblInd w:w="53" w:type="dxa"/>
         <w:tblBorders>
-          <w:top w:val="single" w:sz="2" w:space="0" w:color="000000"/>
-          <w:left w:val="single" w:sz="2" w:space="0" w:color="000000"/>
-          <w:bottom w:val="single" w:sz="2" w:space="0" w:color="000000"/>
-          <w:insideH w:val="single" w:sz="2" w:space="0" w:color="000000"/>
+          <w:top w:val="single" w:sz="2" w:space="0" w:color="000001"/>
+          <w:left w:val="single" w:sz="2" w:space="0" w:color="000001"/>
+          <w:bottom w:val="single" w:sz="2" w:space="0" w:color="000001"/>
+          <w:insideH w:val="single" w:sz="2" w:space="0" w:color="000001"/>
         </w:tblBorders>
         <w:tblCellMar>
           <w:top w:w="55" w:type="dxa"/>
-          <w:left w:w="54" w:type="dxa"/>
+          <w:left w:w="51" w:type="dxa"/>
           <w:bottom w:w="55" w:type="dxa"/>
           <w:right w:w="55" w:type="dxa"/>
         </w:tblCellMar>
       </w:tblPr>
       <w:tblGrid>
         <w:gridCol w:w="4819"/>
-        <w:gridCol w:w="4819"/>
+        <w:gridCol w:w="4818"/>
       </w:tblGrid>
       <w:tr>
         <w:trPr/>
@@ -149,14 +165,14 @@
           <w:tcPr>
             <w:tcW w:w="4819" w:type="dxa"/>
             <w:tcBorders>
-              <w:top w:val="single" w:sz="2" w:space="0" w:color="000000"/>
-              <w:left w:val="single" w:sz="2" w:space="0" w:color="000000"/>
-              <w:bottom w:val="single" w:sz="2" w:space="0" w:color="000000"/>
-              <w:insideH w:val="single" w:sz="2" w:space="0" w:color="000000"/>
+              <w:top w:val="single" w:sz="2" w:space="0" w:color="000001"/>
+              <w:left w:val="single" w:sz="2" w:space="0" w:color="000001"/>
+              <w:bottom w:val="single" w:sz="2" w:space="0" w:color="000001"/>
+              <w:insideH w:val="single" w:sz="2" w:space="0" w:color="000001"/>
             </w:tcBorders>
             <w:shd w:fill="auto" w:val="clear"/>
             <w:tcMar>
-              <w:left w:w="54" w:type="dxa"/>
+              <w:left w:w="51" w:type="dxa"/>
             </w:tcMar>
           </w:tcPr>
           <w:p>
@@ -172,18 +188,18 @@
         </w:tc>
         <w:tc>
           <w:tcPr>
-            <w:tcW w:w="4819" w:type="dxa"/>
+            <w:tcW w:w="4818" w:type="dxa"/>
             <w:tcBorders>
-              <w:top w:val="single" w:sz="2" w:space="0" w:color="000000"/>
-              <w:left w:val="single" w:sz="2" w:space="0" w:color="000000"/>
-              <w:bottom w:val="single" w:sz="2" w:space="0" w:color="000000"/>
-              <w:right w:val="single" w:sz="2" w:space="0" w:color="000000"/>
-              <w:insideH w:val="single" w:sz="2" w:space="0" w:color="000000"/>
-              <w:insideV w:val="single" w:sz="2" w:space="0" w:color="000000"/>
+              <w:top w:val="single" w:sz="2" w:space="0" w:color="000001"/>
+              <w:left w:val="single" w:sz="2" w:space="0" w:color="000001"/>
+              <w:bottom w:val="single" w:sz="2" w:space="0" w:color="000001"/>
+              <w:right w:val="single" w:sz="2" w:space="0" w:color="000001"/>
+              <w:insideH w:val="single" w:sz="2" w:space="0" w:color="000001"/>
+              <w:insideV w:val="single" w:sz="2" w:space="0" w:color="000001"/>
             </w:tcBorders>
             <w:shd w:fill="auto" w:val="clear"/>
             <w:tcMar>
-              <w:left w:w="54" w:type="dxa"/>
+              <w:left w:w="51" w:type="dxa"/>
             </w:tcMar>
           </w:tcPr>
           <w:p>
@@ -204,13 +220,14 @@
           <w:tcPr>
             <w:tcW w:w="4819" w:type="dxa"/>
             <w:tcBorders>
-              <w:left w:val="single" w:sz="2" w:space="0" w:color="000000"/>
-              <w:bottom w:val="single" w:sz="2" w:space="0" w:color="000000"/>
-              <w:insideH w:val="single" w:sz="2" w:space="0" w:color="000000"/>
+              <w:top w:val="single" w:sz="2" w:space="0" w:color="000001"/>
+              <w:left w:val="single" w:sz="2" w:space="0" w:color="000001"/>
+              <w:bottom w:val="single" w:sz="2" w:space="0" w:color="000001"/>
+              <w:insideH w:val="single" w:sz="2" w:space="0" w:color="000001"/>
             </w:tcBorders>
             <w:shd w:fill="auto" w:val="clear"/>
             <w:tcMar>
-              <w:left w:w="54" w:type="dxa"/>
+              <w:left w:w="51" w:type="dxa"/>
             </w:tcMar>
           </w:tcPr>
           <w:p>
@@ -226,17 +243,18 @@
         </w:tc>
         <w:tc>
           <w:tcPr>
-            <w:tcW w:w="4819" w:type="dxa"/>
+            <w:tcW w:w="4818" w:type="dxa"/>
             <w:tcBorders>
-              <w:left w:val="single" w:sz="2" w:space="0" w:color="000000"/>
-              <w:bottom w:val="single" w:sz="2" w:space="0" w:color="000000"/>
-              <w:right w:val="single" w:sz="2" w:space="0" w:color="000000"/>
-              <w:insideH w:val="single" w:sz="2" w:space="0" w:color="000000"/>
-              <w:insideV w:val="single" w:sz="2" w:space="0" w:color="000000"/>
+              <w:top w:val="single" w:sz="2" w:space="0" w:color="000001"/>
+              <w:left w:val="single" w:sz="2" w:space="0" w:color="000001"/>
+              <w:bottom w:val="single" w:sz="2" w:space="0" w:color="000001"/>
+              <w:right w:val="single" w:sz="2" w:space="0" w:color="000001"/>
+              <w:insideH w:val="single" w:sz="2" w:space="0" w:color="000001"/>
+              <w:insideV w:val="single" w:sz="2" w:space="0" w:color="000001"/>
             </w:tcBorders>
             <w:shd w:fill="auto" w:val="clear"/>
             <w:tcMar>
-              <w:left w:w="54" w:type="dxa"/>
+              <w:left w:w="51" w:type="dxa"/>
             </w:tcMar>
           </w:tcPr>
           <w:p>
@@ -257,6 +275,531 @@
           <w:tcPr>
             <w:tcW w:w="4819" w:type="dxa"/>
             <w:tcBorders>
+              <w:top w:val="single" w:sz="2" w:space="0" w:color="000001"/>
+              <w:left w:val="single" w:sz="2" w:space="0" w:color="000001"/>
+              <w:bottom w:val="single" w:sz="2" w:space="0" w:color="000001"/>
+              <w:insideH w:val="single" w:sz="2" w:space="0" w:color="000001"/>
+            </w:tcBorders>
+            <w:shd w:fill="auto" w:val="clear"/>
+            <w:tcMar>
+              <w:left w:w="51" w:type="dxa"/>
+            </w:tcMar>
+          </w:tcPr>
+          <w:p>
+            <w:pPr>
+              <w:pStyle w:val="Contedodatabela"/>
+              <w:rPr/>
+            </w:pPr>
+            <w:r>
+              <w:rPr/>
+              <w:t>Partes Envolvidas</w:t>
+            </w:r>
+          </w:p>
+        </w:tc>
+        <w:tc>
+          <w:tcPr>
+            <w:tcW w:w="4818" w:type="dxa"/>
+            <w:tcBorders>
+              <w:top w:val="single" w:sz="2" w:space="0" w:color="000001"/>
+              <w:left w:val="single" w:sz="2" w:space="0" w:color="000001"/>
+              <w:bottom w:val="single" w:sz="2" w:space="0" w:color="000001"/>
+              <w:right w:val="single" w:sz="2" w:space="0" w:color="000001"/>
+              <w:insideH w:val="single" w:sz="2" w:space="0" w:color="000001"/>
+              <w:insideV w:val="single" w:sz="2" w:space="0" w:color="000001"/>
+            </w:tcBorders>
+            <w:shd w:fill="auto" w:val="clear"/>
+            <w:tcMar>
+              <w:left w:w="51" w:type="dxa"/>
+            </w:tcMar>
+          </w:tcPr>
+          <w:p>
+            <w:pPr>
+              <w:pStyle w:val="Contedodatabela"/>
+              <w:rPr/>
+            </w:pPr>
+            <w:r>
+              <w:rPr/>
+              <w:t>Mahi Serviços de TI &amp; Loja Virtual</w:t>
+            </w:r>
+          </w:p>
+        </w:tc>
+      </w:tr>
+    </w:tbl>
+    <w:p>
+      <w:pPr>
+        <w:pStyle w:val="Ttulododocumento"/>
+        <w:spacing w:before="240" w:after="120"/>
+        <w:rPr>
+          <w:rFonts w:ascii="DejaVu Serif Condensed" w:hAnsi="DejaVu Serif Condensed"/>
+          <w:b w:val="false"/>
+          <w:b w:val="false"/>
+          <w:bCs w:val="false"/>
+          <w:sz w:val="36"/>
+          <w:szCs w:val="36"/>
+        </w:rPr>
+      </w:pPr>
+      <w:r>
+        <w:rPr>
+          <w:b w:val="false"/>
+          <w:bCs w:val="false"/>
+          <w:sz w:val="36"/>
+          <w:szCs w:val="36"/>
+        </w:rPr>
+      </w:r>
+    </w:p>
+    <w:p>
+      <w:pPr>
+        <w:pStyle w:val="Ttulododocumento"/>
+        <w:spacing w:before="240" w:after="120"/>
+        <w:rPr>
+          <w:rFonts w:ascii="DejaVu Serif Condensed" w:hAnsi="DejaVu Serif Condensed"/>
+          <w:b w:val="false"/>
+          <w:b w:val="false"/>
+          <w:bCs w:val="false"/>
+          <w:sz w:val="36"/>
+          <w:szCs w:val="36"/>
+        </w:rPr>
+      </w:pPr>
+      <w:r>
+        <w:rPr>
+          <w:b w:val="false"/>
+          <w:bCs w:val="false"/>
+          <w:sz w:val="36"/>
+          <w:szCs w:val="36"/>
+        </w:rPr>
+      </w:r>
+    </w:p>
+    <w:tbl>
+      <w:tblPr>
+        <w:tblW w:w="9638" w:type="dxa"/>
+        <w:jc w:val="left"/>
+        <w:tblInd w:w="53" w:type="dxa"/>
+        <w:tblBorders>
+          <w:top w:val="single" w:sz="2" w:space="0" w:color="000001"/>
+          <w:left w:val="single" w:sz="2" w:space="0" w:color="000001"/>
+          <w:bottom w:val="single" w:sz="2" w:space="0" w:color="000001"/>
+          <w:insideH w:val="single" w:sz="2" w:space="0" w:color="000001"/>
+        </w:tblBorders>
+        <w:tblCellMar>
+          <w:top w:w="55" w:type="dxa"/>
+          <w:left w:w="51" w:type="dxa"/>
+          <w:bottom w:w="55" w:type="dxa"/>
+          <w:right w:w="55" w:type="dxa"/>
+        </w:tblCellMar>
+      </w:tblPr>
+      <w:tblGrid>
+        <w:gridCol w:w="2409"/>
+        <w:gridCol w:w="2410"/>
+        <w:gridCol w:w="2409"/>
+        <w:gridCol w:w="2409"/>
+      </w:tblGrid>
+      <w:tr>
+        <w:trPr/>
+        <w:tc>
+          <w:tcPr>
+            <w:tcW w:w="2409" w:type="dxa"/>
+            <w:tcBorders>
+              <w:top w:val="single" w:sz="2" w:space="0" w:color="000001"/>
+              <w:left w:val="single" w:sz="2" w:space="0" w:color="000001"/>
+              <w:bottom w:val="single" w:sz="2" w:space="0" w:color="000001"/>
+              <w:insideH w:val="single" w:sz="2" w:space="0" w:color="000001"/>
+            </w:tcBorders>
+            <w:shd w:fill="auto" w:val="clear"/>
+            <w:tcMar>
+              <w:left w:w="51" w:type="dxa"/>
+            </w:tcMar>
+          </w:tcPr>
+          <w:p>
+            <w:pPr>
+              <w:pStyle w:val="Contedodatabela"/>
+              <w:rPr/>
+            </w:pPr>
+            <w:r>
+              <w:rPr/>
+              <w:t xml:space="preserve">             </w:t>
+            </w:r>
+            <w:r>
+              <w:rPr/>
+              <w:t xml:space="preserve">Acordo </w:t>
+            </w:r>
+          </w:p>
+        </w:tc>
+        <w:tc>
+          <w:tcPr>
+            <w:tcW w:w="2410" w:type="dxa"/>
+            <w:tcBorders>
+              <w:top w:val="single" w:sz="2" w:space="0" w:color="000001"/>
+              <w:left w:val="single" w:sz="2" w:space="0" w:color="000001"/>
+              <w:bottom w:val="single" w:sz="2" w:space="0" w:color="000001"/>
+              <w:insideH w:val="single" w:sz="2" w:space="0" w:color="000001"/>
+            </w:tcBorders>
+            <w:shd w:fill="auto" w:val="clear"/>
+            <w:tcMar>
+              <w:left w:w="51" w:type="dxa"/>
+            </w:tcMar>
+          </w:tcPr>
+          <w:p>
+            <w:pPr>
+              <w:pStyle w:val="Contedodatabela"/>
+              <w:rPr/>
+            </w:pPr>
+            <w:r>
+              <w:rPr/>
+              <w:t xml:space="preserve">            </w:t>
+            </w:r>
+            <w:r>
+              <w:rPr/>
+              <w:t>Versão</w:t>
+            </w:r>
+          </w:p>
+        </w:tc>
+        <w:tc>
+          <w:tcPr>
+            <w:tcW w:w="2409" w:type="dxa"/>
+            <w:tcBorders>
+              <w:top w:val="single" w:sz="2" w:space="0" w:color="000001"/>
+              <w:left w:val="single" w:sz="2" w:space="0" w:color="000001"/>
+              <w:bottom w:val="single" w:sz="2" w:space="0" w:color="000001"/>
+              <w:insideH w:val="single" w:sz="2" w:space="0" w:color="000001"/>
+            </w:tcBorders>
+            <w:shd w:fill="auto" w:val="clear"/>
+            <w:tcMar>
+              <w:left w:w="51" w:type="dxa"/>
+            </w:tcMar>
+          </w:tcPr>
+          <w:p>
+            <w:pPr>
+              <w:pStyle w:val="Contedodatabela"/>
+              <w:rPr/>
+            </w:pPr>
+            <w:r>
+              <w:rPr/>
+              <w:t xml:space="preserve">             </w:t>
+            </w:r>
+            <w:r>
+              <w:rPr/>
+              <w:t>Data</w:t>
+            </w:r>
+          </w:p>
+        </w:tc>
+        <w:tc>
+          <w:tcPr>
+            <w:tcW w:w="2409" w:type="dxa"/>
+            <w:tcBorders>
+              <w:top w:val="single" w:sz="2" w:space="0" w:color="000001"/>
+              <w:left w:val="single" w:sz="2" w:space="0" w:color="000001"/>
+              <w:bottom w:val="single" w:sz="2" w:space="0" w:color="000001"/>
+              <w:right w:val="single" w:sz="2" w:space="0" w:color="000001"/>
+              <w:insideH w:val="single" w:sz="2" w:space="0" w:color="000001"/>
+              <w:insideV w:val="single" w:sz="2" w:space="0" w:color="000001"/>
+            </w:tcBorders>
+            <w:shd w:fill="auto" w:val="clear"/>
+            <w:tcMar>
+              <w:left w:w="51" w:type="dxa"/>
+            </w:tcMar>
+          </w:tcPr>
+          <w:p>
+            <w:pPr>
+              <w:pStyle w:val="Contedodatabela"/>
+              <w:rPr/>
+            </w:pPr>
+            <w:r>
+              <w:rPr/>
+              <w:t xml:space="preserve">             </w:t>
+            </w:r>
+            <w:r>
+              <w:rPr/>
+              <w:t>Autor</w:t>
+            </w:r>
+          </w:p>
+        </w:tc>
+      </w:tr>
+      <w:tr>
+        <w:trPr>
+          <w:trHeight w:val="695" w:hRule="atLeast"/>
+        </w:trPr>
+        <w:tc>
+          <w:tcPr>
+            <w:tcW w:w="2409" w:type="dxa"/>
+            <w:tcBorders>
+              <w:top w:val="single" w:sz="2" w:space="0" w:color="000001"/>
+              <w:left w:val="single" w:sz="2" w:space="0" w:color="000001"/>
+              <w:bottom w:val="single" w:sz="2" w:space="0" w:color="000001"/>
+              <w:insideH w:val="single" w:sz="2" w:space="0" w:color="000001"/>
+            </w:tcBorders>
+            <w:shd w:fill="auto" w:val="clear"/>
+            <w:tcMar>
+              <w:left w:w="51" w:type="dxa"/>
+            </w:tcMar>
+          </w:tcPr>
+          <w:p>
+            <w:pPr>
+              <w:pStyle w:val="Contedodatabela"/>
+              <w:rPr/>
+            </w:pPr>
+            <w:r>
+              <w:rPr/>
+              <w:t>Acordo de Disponibilidade</w:t>
+            </w:r>
+          </w:p>
+        </w:tc>
+        <w:tc>
+          <w:tcPr>
+            <w:tcW w:w="2410" w:type="dxa"/>
+            <w:tcBorders>
+              <w:top w:val="single" w:sz="2" w:space="0" w:color="000001"/>
+              <w:left w:val="single" w:sz="2" w:space="0" w:color="000001"/>
+              <w:bottom w:val="single" w:sz="2" w:space="0" w:color="000001"/>
+              <w:insideH w:val="single" w:sz="2" w:space="0" w:color="000001"/>
+            </w:tcBorders>
+            <w:shd w:fill="auto" w:val="clear"/>
+            <w:tcMar>
+              <w:left w:w="51" w:type="dxa"/>
+            </w:tcMar>
+          </w:tcPr>
+          <w:p>
+            <w:pPr>
+              <w:pStyle w:val="Contedodatabela"/>
+              <w:rPr/>
+            </w:pPr>
+            <w:r>
+              <w:rPr/>
+              <w:t>001</w:t>
+            </w:r>
+          </w:p>
+        </w:tc>
+        <w:tc>
+          <w:tcPr>
+            <w:tcW w:w="2409" w:type="dxa"/>
+            <w:tcBorders>
+              <w:top w:val="single" w:sz="2" w:space="0" w:color="000001"/>
+              <w:left w:val="single" w:sz="2" w:space="0" w:color="000001"/>
+              <w:bottom w:val="single" w:sz="2" w:space="0" w:color="000001"/>
+              <w:insideH w:val="single" w:sz="2" w:space="0" w:color="000001"/>
+            </w:tcBorders>
+            <w:shd w:fill="auto" w:val="clear"/>
+            <w:tcMar>
+              <w:left w:w="51" w:type="dxa"/>
+            </w:tcMar>
+          </w:tcPr>
+          <w:p>
+            <w:pPr>
+              <w:pStyle w:val="Contedodatabela"/>
+              <w:rPr/>
+            </w:pPr>
+            <w:r>
+              <w:rPr/>
+              <w:t>13/06/2018</w:t>
+            </w:r>
+          </w:p>
+        </w:tc>
+        <w:tc>
+          <w:tcPr>
+            <w:tcW w:w="2409" w:type="dxa"/>
+            <w:tcBorders>
+              <w:top w:val="single" w:sz="2" w:space="0" w:color="000001"/>
+              <w:left w:val="single" w:sz="2" w:space="0" w:color="000001"/>
+              <w:bottom w:val="single" w:sz="2" w:space="0" w:color="000001"/>
+              <w:right w:val="single" w:sz="2" w:space="0" w:color="000001"/>
+              <w:insideH w:val="single" w:sz="2" w:space="0" w:color="000001"/>
+              <w:insideV w:val="single" w:sz="2" w:space="0" w:color="000001"/>
+            </w:tcBorders>
+            <w:shd w:fill="auto" w:val="clear"/>
+            <w:tcMar>
+              <w:left w:w="51" w:type="dxa"/>
+            </w:tcMar>
+          </w:tcPr>
+          <w:p>
+            <w:pPr>
+              <w:pStyle w:val="Contedodatabela"/>
+              <w:rPr/>
+            </w:pPr>
+            <w:r>
+              <w:rPr/>
+              <w:t>Mahi Serviços de TI</w:t>
+            </w:r>
+          </w:p>
+        </w:tc>
+      </w:tr>
+    </w:tbl>
+    <w:p>
+      <w:pPr>
+        <w:pStyle w:val="Ttulododocumento"/>
+        <w:spacing w:before="240" w:after="120"/>
+        <w:rPr>
+          <w:rFonts w:ascii="DejaVu Serif Condensed" w:hAnsi="DejaVu Serif Condensed"/>
+          <w:b w:val="false"/>
+          <w:b w:val="false"/>
+          <w:bCs w:val="false"/>
+          <w:sz w:val="36"/>
+          <w:szCs w:val="36"/>
+        </w:rPr>
+      </w:pPr>
+      <w:r>
+        <w:rPr>
+          <w:b w:val="false"/>
+          <w:bCs w:val="false"/>
+          <w:sz w:val="36"/>
+          <w:szCs w:val="36"/>
+        </w:rPr>
+      </w:r>
+    </w:p>
+    <w:p>
+      <w:pPr>
+        <w:pStyle w:val="Ttulododocumento"/>
+        <w:spacing w:before="240" w:after="120"/>
+        <w:rPr>
+          <w:rFonts w:ascii="DejaVu Serif Condensed" w:hAnsi="DejaVu Serif Condensed"/>
+          <w:b w:val="false"/>
+          <w:b w:val="false"/>
+          <w:bCs w:val="false"/>
+          <w:sz w:val="36"/>
+          <w:szCs w:val="36"/>
+        </w:rPr>
+      </w:pPr>
+      <w:r>
+        <w:rPr>
+          <w:b w:val="false"/>
+          <w:bCs w:val="false"/>
+          <w:sz w:val="36"/>
+          <w:szCs w:val="36"/>
+        </w:rPr>
+      </w:r>
+    </w:p>
+    <w:p>
+      <w:pPr>
+        <w:pStyle w:val="Corpodetexto"/>
+        <w:rPr/>
+      </w:pPr>
+      <w:r>
+        <w:rPr/>
+        <w:t>Ao assinar o presente acordo ambas as partes concordam com os termos e condições:</w:t>
+      </w:r>
+    </w:p>
+    <w:tbl>
+      <w:tblPr>
+        <w:tblW w:w="9638" w:type="dxa"/>
+        <w:jc w:val="left"/>
+        <w:tblInd w:w="55" w:type="dxa"/>
+        <w:tblBorders>
+          <w:top w:val="single" w:sz="2" w:space="0" w:color="000000"/>
+          <w:left w:val="single" w:sz="2" w:space="0" w:color="000000"/>
+          <w:bottom w:val="single" w:sz="2" w:space="0" w:color="000000"/>
+          <w:insideH w:val="single" w:sz="2" w:space="0" w:color="000000"/>
+        </w:tblBorders>
+        <w:tblCellMar>
+          <w:top w:w="55" w:type="dxa"/>
+          <w:left w:w="54" w:type="dxa"/>
+          <w:bottom w:w="55" w:type="dxa"/>
+          <w:right w:w="55" w:type="dxa"/>
+        </w:tblCellMar>
+      </w:tblPr>
+      <w:tblGrid>
+        <w:gridCol w:w="3212"/>
+        <w:gridCol w:w="3213"/>
+        <w:gridCol w:w="3213"/>
+      </w:tblGrid>
+      <w:tr>
+        <w:trPr/>
+        <w:tc>
+          <w:tcPr>
+            <w:tcW w:w="3212" w:type="dxa"/>
+            <w:tcBorders>
+              <w:top w:val="single" w:sz="2" w:space="0" w:color="000000"/>
+              <w:left w:val="single" w:sz="2" w:space="0" w:color="000000"/>
+              <w:bottom w:val="single" w:sz="2" w:space="0" w:color="000000"/>
+              <w:insideH w:val="single" w:sz="2" w:space="0" w:color="000000"/>
+            </w:tcBorders>
+            <w:shd w:fill="auto" w:val="clear"/>
+            <w:tcMar>
+              <w:left w:w="54" w:type="dxa"/>
+            </w:tcMar>
+          </w:tcPr>
+          <w:p>
+            <w:pPr>
+              <w:pStyle w:val="Contedodatabela"/>
+              <w:jc w:val="both"/>
+              <w:rPr/>
+            </w:pPr>
+            <w:r>
+              <w:rPr/>
+              <w:t xml:space="preserve">           </w:t>
+            </w:r>
+            <w:r>
+              <w:rPr/>
+              <w:t xml:space="preserve">Responsável </w:t>
+            </w:r>
+          </w:p>
+        </w:tc>
+        <w:tc>
+          <w:tcPr>
+            <w:tcW w:w="3213" w:type="dxa"/>
+            <w:tcBorders>
+              <w:top w:val="single" w:sz="2" w:space="0" w:color="000000"/>
+              <w:left w:val="single" w:sz="2" w:space="0" w:color="000000"/>
+              <w:bottom w:val="single" w:sz="2" w:space="0" w:color="000000"/>
+              <w:insideH w:val="single" w:sz="2" w:space="0" w:color="000000"/>
+            </w:tcBorders>
+            <w:shd w:fill="auto" w:val="clear"/>
+            <w:tcMar>
+              <w:left w:w="54" w:type="dxa"/>
+            </w:tcMar>
+          </w:tcPr>
+          <w:p>
+            <w:pPr>
+              <w:pStyle w:val="Contedodatabela"/>
+              <w:jc w:val="both"/>
+              <w:rPr/>
+            </w:pPr>
+            <w:r>
+              <w:rPr/>
+              <w:t xml:space="preserve">               </w:t>
+            </w:r>
+            <w:r>
+              <w:rPr/>
+              <w:t xml:space="preserve">Assinaturas </w:t>
+            </w:r>
+          </w:p>
+        </w:tc>
+        <w:tc>
+          <w:tcPr>
+            <w:tcW w:w="3213" w:type="dxa"/>
+            <w:tcBorders>
+              <w:top w:val="single" w:sz="2" w:space="0" w:color="000000"/>
+              <w:left w:val="single" w:sz="2" w:space="0" w:color="000000"/>
+              <w:bottom w:val="single" w:sz="2" w:space="0" w:color="000000"/>
+              <w:right w:val="single" w:sz="2" w:space="0" w:color="000000"/>
+              <w:insideH w:val="single" w:sz="2" w:space="0" w:color="000000"/>
+              <w:insideV w:val="single" w:sz="2" w:space="0" w:color="000000"/>
+            </w:tcBorders>
+            <w:shd w:fill="auto" w:val="clear"/>
+            <w:tcMar>
+              <w:left w:w="54" w:type="dxa"/>
+            </w:tcMar>
+          </w:tcPr>
+          <w:p>
+            <w:pPr>
+              <w:pStyle w:val="Contedodatabela"/>
+              <w:jc w:val="both"/>
+              <w:rPr/>
+            </w:pPr>
+            <w:r>
+              <w:rPr/>
+              <w:t xml:space="preserve">                       </w:t>
+            </w:r>
+            <w:r>
+              <w:rPr/>
+              <w:t>Data</w:t>
+            </w:r>
+          </w:p>
+        </w:tc>
+      </w:tr>
+      <w:tr>
+        <w:trPr/>
+        <w:tc>
+          <w:tcPr>
+            <w:tcW w:w="3212" w:type="dxa"/>
+            <w:tcBorders>
               <w:left w:val="single" w:sz="2" w:space="0" w:color="000000"/>
               <w:bottom w:val="single" w:sz="2" w:space="0" w:color="000000"/>
               <w:insideH w:val="single" w:sz="2" w:space="0" w:color="000000"/>
@@ -273,13 +816,36 @@
             </w:pPr>
             <w:r>
               <w:rPr/>
-              <w:t>Partes Envolvidas</w:t>
+              <w:t>Mahi Serviços de TI</w:t>
             </w:r>
           </w:p>
         </w:tc>
         <w:tc>
           <w:tcPr>
-            <w:tcW w:w="4819" w:type="dxa"/>
+            <w:tcW w:w="3213" w:type="dxa"/>
+            <w:tcBorders>
+              <w:left w:val="single" w:sz="2" w:space="0" w:color="000000"/>
+              <w:bottom w:val="single" w:sz="2" w:space="0" w:color="000000"/>
+              <w:insideH w:val="single" w:sz="2" w:space="0" w:color="000000"/>
+            </w:tcBorders>
+            <w:shd w:fill="auto" w:val="clear"/>
+            <w:tcMar>
+              <w:left w:w="54" w:type="dxa"/>
+            </w:tcMar>
+          </w:tcPr>
+          <w:p>
+            <w:pPr>
+              <w:pStyle w:val="Contedodatabela"/>
+              <w:rPr/>
+            </w:pPr>
+            <w:r>
+              <w:rPr/>
+            </w:r>
+          </w:p>
+        </w:tc>
+        <w:tc>
+          <w:tcPr>
+            <w:tcW w:w="3213" w:type="dxa"/>
             <w:tcBorders>
               <w:left w:val="single" w:sz="2" w:space="0" w:color="000000"/>
               <w:bottom w:val="single" w:sz="2" w:space="0" w:color="000000"/>
@@ -299,165 +865,15 @@
             </w:pPr>
             <w:r>
               <w:rPr/>
-              <w:t>Mahi Serviços de TI &amp; Loja Virtual</w:t>
-            </w:r>
-          </w:p>
-        </w:tc>
-      </w:tr>
-    </w:tbl>
-    <w:p>
-      <w:pPr>
-        <w:pStyle w:val="Ttulododocumento"/>
-        <w:spacing w:before="240" w:after="120"/>
-        <w:rPr>
-          <w:rFonts w:ascii="DejaVu Serif Condensed" w:hAnsi="DejaVu Serif Condensed"/>
-          <w:b w:val="false"/>
-          <w:b w:val="false"/>
-          <w:bCs w:val="false"/>
-          <w:sz w:val="36"/>
-          <w:szCs w:val="36"/>
-        </w:rPr>
-      </w:pPr>
-      <w:r>
-        <w:rPr/>
-      </w:r>
-    </w:p>
-    <w:tbl>
-      <w:tblPr>
-        <w:tblW w:w="9638" w:type="dxa"/>
-        <w:jc w:val="left"/>
-        <w:tblInd w:w="55" w:type="dxa"/>
-        <w:tblBorders>
-          <w:top w:val="single" w:sz="2" w:space="0" w:color="000000"/>
-          <w:left w:val="single" w:sz="2" w:space="0" w:color="000000"/>
-          <w:bottom w:val="single" w:sz="2" w:space="0" w:color="000000"/>
-          <w:insideH w:val="single" w:sz="2" w:space="0" w:color="000000"/>
-        </w:tblBorders>
-        <w:tblCellMar>
-          <w:top w:w="55" w:type="dxa"/>
-          <w:left w:w="54" w:type="dxa"/>
-          <w:bottom w:w="55" w:type="dxa"/>
-          <w:right w:w="55" w:type="dxa"/>
-        </w:tblCellMar>
-      </w:tblPr>
-      <w:tblGrid>
-        <w:gridCol w:w="2409"/>
-        <w:gridCol w:w="2410"/>
-        <w:gridCol w:w="2409"/>
-        <w:gridCol w:w="2410"/>
-      </w:tblGrid>
-      <w:tr>
-        <w:trPr/>
-        <w:tc>
-          <w:tcPr>
-            <w:tcW w:w="2409" w:type="dxa"/>
-            <w:tcBorders>
-              <w:top w:val="single" w:sz="2" w:space="0" w:color="000000"/>
-              <w:left w:val="single" w:sz="2" w:space="0" w:color="000000"/>
-              <w:bottom w:val="single" w:sz="2" w:space="0" w:color="000000"/>
-              <w:insideH w:val="single" w:sz="2" w:space="0" w:color="000000"/>
-            </w:tcBorders>
-            <w:shd w:fill="auto" w:val="clear"/>
-            <w:tcMar>
-              <w:left w:w="54" w:type="dxa"/>
-            </w:tcMar>
-          </w:tcPr>
-          <w:p>
-            <w:pPr>
-              <w:pStyle w:val="Contedodatabela"/>
-              <w:rPr/>
-            </w:pPr>
-            <w:r>
-              <w:rPr/>
-              <w:t xml:space="preserve">Acordo </w:t>
-            </w:r>
-          </w:p>
-        </w:tc>
-        <w:tc>
-          <w:tcPr>
-            <w:tcW w:w="2410" w:type="dxa"/>
-            <w:tcBorders>
-              <w:top w:val="single" w:sz="2" w:space="0" w:color="000000"/>
-              <w:left w:val="single" w:sz="2" w:space="0" w:color="000000"/>
-              <w:bottom w:val="single" w:sz="2" w:space="0" w:color="000000"/>
-              <w:insideH w:val="single" w:sz="2" w:space="0" w:color="000000"/>
-            </w:tcBorders>
-            <w:shd w:fill="auto" w:val="clear"/>
-            <w:tcMar>
-              <w:left w:w="54" w:type="dxa"/>
-            </w:tcMar>
-          </w:tcPr>
-          <w:p>
-            <w:pPr>
-              <w:pStyle w:val="Contedodatabela"/>
-              <w:rPr/>
-            </w:pPr>
-            <w:r>
-              <w:rPr/>
-              <w:t>Versão</w:t>
-            </w:r>
-          </w:p>
-        </w:tc>
-        <w:tc>
-          <w:tcPr>
-            <w:tcW w:w="2409" w:type="dxa"/>
-            <w:tcBorders>
-              <w:top w:val="single" w:sz="2" w:space="0" w:color="000000"/>
-              <w:left w:val="single" w:sz="2" w:space="0" w:color="000000"/>
-              <w:bottom w:val="single" w:sz="2" w:space="0" w:color="000000"/>
-              <w:insideH w:val="single" w:sz="2" w:space="0" w:color="000000"/>
-            </w:tcBorders>
-            <w:shd w:fill="auto" w:val="clear"/>
-            <w:tcMar>
-              <w:left w:w="54" w:type="dxa"/>
-            </w:tcMar>
-          </w:tcPr>
-          <w:p>
-            <w:pPr>
-              <w:pStyle w:val="Contedodatabela"/>
-              <w:rPr/>
-            </w:pPr>
-            <w:r>
-              <w:rPr/>
-              <w:t>Data</w:t>
-            </w:r>
-          </w:p>
-        </w:tc>
-        <w:tc>
-          <w:tcPr>
-            <w:tcW w:w="2410" w:type="dxa"/>
-            <w:tcBorders>
-              <w:top w:val="single" w:sz="2" w:space="0" w:color="000000"/>
-              <w:left w:val="single" w:sz="2" w:space="0" w:color="000000"/>
-              <w:bottom w:val="single" w:sz="2" w:space="0" w:color="000000"/>
-              <w:right w:val="single" w:sz="2" w:space="0" w:color="000000"/>
-              <w:insideH w:val="single" w:sz="2" w:space="0" w:color="000000"/>
-              <w:insideV w:val="single" w:sz="2" w:space="0" w:color="000000"/>
-            </w:tcBorders>
-            <w:shd w:fill="auto" w:val="clear"/>
-            <w:tcMar>
-              <w:left w:w="54" w:type="dxa"/>
-            </w:tcMar>
-          </w:tcPr>
-          <w:p>
-            <w:pPr>
-              <w:pStyle w:val="Contedodatabela"/>
-              <w:rPr/>
-            </w:pPr>
-            <w:r>
-              <w:rPr/>
-              <w:t>Autor</w:t>
             </w:r>
           </w:p>
         </w:tc>
       </w:tr>
       <w:tr>
-        <w:trPr>
-          <w:trHeight w:val="695" w:hRule="atLeast"/>
-        </w:trPr>
+        <w:trPr/>
         <w:tc>
           <w:tcPr>
-            <w:tcW w:w="2409" w:type="dxa"/>
+            <w:tcW w:w="3212" w:type="dxa"/>
             <w:tcBorders>
               <w:left w:val="single" w:sz="2" w:space="0" w:color="000000"/>
               <w:bottom w:val="single" w:sz="2" w:space="0" w:color="000000"/>
@@ -475,13 +891,13 @@
             </w:pPr>
             <w:r>
               <w:rPr/>
-              <w:t>Acordo de Disponibilidade</w:t>
+              <w:t>Loja Virtual</w:t>
             </w:r>
           </w:p>
         </w:tc>
         <w:tc>
           <w:tcPr>
-            <w:tcW w:w="2410" w:type="dxa"/>
+            <w:tcW w:w="3213" w:type="dxa"/>
             <w:tcBorders>
               <w:left w:val="single" w:sz="2" w:space="0" w:color="000000"/>
               <w:bottom w:val="single" w:sz="2" w:space="0" w:color="000000"/>
@@ -499,37 +915,12 @@
             </w:pPr>
             <w:r>
               <w:rPr/>
-              <w:t>001</w:t>
             </w:r>
           </w:p>
         </w:tc>
         <w:tc>
           <w:tcPr>
-            <w:tcW w:w="2409" w:type="dxa"/>
-            <w:tcBorders>
-              <w:left w:val="single" w:sz="2" w:space="0" w:color="000000"/>
-              <w:bottom w:val="single" w:sz="2" w:space="0" w:color="000000"/>
-              <w:insideH w:val="single" w:sz="2" w:space="0" w:color="000000"/>
-            </w:tcBorders>
-            <w:shd w:fill="auto" w:val="clear"/>
-            <w:tcMar>
-              <w:left w:w="54" w:type="dxa"/>
-            </w:tcMar>
-          </w:tcPr>
-          <w:p>
-            <w:pPr>
-              <w:pStyle w:val="Contedodatabela"/>
-              <w:rPr/>
-            </w:pPr>
-            <w:r>
-              <w:rPr/>
-              <w:t>13/06/2018</w:t>
-            </w:r>
-          </w:p>
-        </w:tc>
-        <w:tc>
-          <w:tcPr>
-            <w:tcW w:w="2410" w:type="dxa"/>
+            <w:tcW w:w="3213" w:type="dxa"/>
             <w:tcBorders>
               <w:left w:val="single" w:sz="2" w:space="0" w:color="000000"/>
               <w:bottom w:val="single" w:sz="2" w:space="0" w:color="000000"/>
@@ -549,12 +940,23 @@
             </w:pPr>
             <w:r>
               <w:rPr/>
-              <w:t>Mahi Serviços de TI</w:t>
             </w:r>
           </w:p>
         </w:tc>
       </w:tr>
     </w:tbl>
+    <w:p>
+      <w:pPr>
+        <w:pStyle w:val="Corpodetexto"/>
+        <w:rPr/>
+      </w:pPr>
+      <w:r>
+        <w:rPr/>
+      </w:r>
+      <w:r>
+        <w:br w:type="page"/>
+      </w:r>
+    </w:p>
     <w:p>
       <w:pPr>
         <w:pStyle w:val="Ttulododocumento"/>
@@ -569,10 +971,12 @@
         </w:rPr>
       </w:pPr>
       <w:r>
-        <w:rPr/>
-      </w:r>
-      <w:r>
-        <w:br w:type="page"/>
+        <w:rPr>
+          <w:b w:val="false"/>
+          <w:bCs w:val="false"/>
+          <w:sz w:val="36"/>
+          <w:szCs w:val="36"/>
+        </w:rPr>
       </w:r>
     </w:p>
     <w:p>
@@ -589,13 +993,18 @@
         </w:rPr>
       </w:pPr>
       <w:r>
-        <w:rPr/>
-      </w:r>
-    </w:p>
-    <w:p>
-      <w:pPr>
-        <w:pStyle w:val="Ttulododocumento"/>
-        <w:spacing w:before="240" w:after="120"/>
+        <w:rPr>
+          <w:b w:val="false"/>
+          <w:bCs w:val="false"/>
+          <w:sz w:val="36"/>
+          <w:szCs w:val="36"/>
+        </w:rPr>
+        <w:t>Acordo Geral</w:t>
+      </w:r>
+    </w:p>
+    <w:p>
+      <w:pPr>
+        <w:pStyle w:val="Corpodetexto"/>
         <w:rPr>
           <w:rFonts w:ascii="DejaVu Serif Condensed" w:hAnsi="DejaVu Serif Condensed"/>
           <w:b w:val="false"/>
@@ -613,29 +1022,6 @@
           <w:sz w:val="36"/>
           <w:szCs w:val="36"/>
         </w:rPr>
-        <w:t>Acordo Geral</w:t>
-      </w:r>
-    </w:p>
-    <w:p>
-      <w:pPr>
-        <w:pStyle w:val="Corpodetexto"/>
-        <w:rPr>
-          <w:rFonts w:ascii="DejaVu Serif Condensed" w:hAnsi="DejaVu Serif Condensed"/>
-          <w:b w:val="false"/>
-          <w:b w:val="false"/>
-          <w:bCs w:val="false"/>
-          <w:sz w:val="36"/>
-          <w:szCs w:val="36"/>
-        </w:rPr>
-      </w:pPr>
-      <w:r>
-        <w:rPr>
-          <w:rFonts w:ascii="DejaVu Serif Condensed" w:hAnsi="DejaVu Serif Condensed"/>
-          <w:b w:val="false"/>
-          <w:bCs w:val="false"/>
-          <w:sz w:val="36"/>
-          <w:szCs w:val="36"/>
-        </w:rPr>
       </w:r>
     </w:p>
     <w:p>
@@ -647,15 +1033,7 @@
       <w:r>
         <w:rPr/>
         <w:tab/>
-        <w:t>Este contrato representa um acordo de nível de serviço " SLA " entre a  Mahi Serviços de T</w:t>
-      </w:r>
-      <w:r>
-        <w:rPr/>
-        <w:t>I</w:t>
-      </w:r>
-      <w:r>
-        <w:rPr/>
-        <w:t>, e a Loja Virtual para o fornecimento de serviços de TI necessárias para apoiar e sustentar o pleno funcionamento da Loja Virtual.</w:t>
+        <w:t>Este contrato representa um acordo de nível de serviço " SLA " entre a  Mahi Serviços de TI, e a Loja Virtual para o fornecimento de serviços de TI necessárias para apoiar e sustentar o pleno funcionamento da Loja Virtual.</w:t>
       </w:r>
     </w:p>
     <w:p>
@@ -733,7 +1111,13 @@
         </w:rPr>
       </w:pPr>
       <w:r>
-        <w:rPr/>
+        <w:rPr>
+          <w:rFonts w:ascii="DejaVu Serif Condensed" w:hAnsi="DejaVu Serif Condensed"/>
+          <w:b w:val="false"/>
+          <w:bCs w:val="false"/>
+          <w:sz w:val="36"/>
+          <w:szCs w:val="36"/>
+        </w:rPr>
       </w:r>
     </w:p>
     <w:p>
@@ -1379,11 +1763,7 @@
       </w:pPr>
       <w:r>
         <w:rPr/>
-        <w:t>Solicitações</w:t>
-      </w:r>
-      <w:r>
-        <w:rPr/>
-        <w:t xml:space="preserve"> de Serviços</w:t>
+        <w:t>Solicitações de Serviços</w:t>
       </w:r>
     </w:p>
     <w:p>
@@ -1493,6 +1873,322 @@
         </w:numPr>
         <w:spacing w:before="0" w:after="140"/>
         <w:ind w:left="720" w:hanging="0"/>
+        <w:jc w:val="both"/>
+        <w:rPr/>
+      </w:pPr>
+      <w:r>
+        <w:rPr/>
+      </w:r>
+    </w:p>
+    <w:p>
+      <w:pPr>
+        <w:pStyle w:val="Subttulo"/>
+        <w:rPr/>
+      </w:pPr>
+      <w:r>
+        <w:rPr/>
+        <w:t>Manutenção dos Serviços</w:t>
+      </w:r>
+    </w:p>
+    <w:p>
+      <w:pPr>
+        <w:pStyle w:val="Subttulo"/>
+        <w:rPr/>
+      </w:pPr>
+      <w:r>
+        <w:rPr/>
+      </w:r>
+    </w:p>
+    <w:p>
+      <w:pPr>
+        <w:pStyle w:val="Corpodetexto"/>
+        <w:jc w:val="both"/>
+        <w:rPr/>
+      </w:pPr>
+      <w:r>
+        <w:rPr/>
+        <w:tab/>
+        <w:t>Todos os serviços e  devices relacionados com disponibilidade exigem manutenção programada. Estas atividades vão tornar  o sistema e suas aplicações indisponíveis nas seguintes  datas:</w:t>
+      </w:r>
+    </w:p>
+    <w:p>
+      <w:pPr>
+        <w:pStyle w:val="Corpodetexto"/>
+        <w:numPr>
+          <w:ilvl w:val="0"/>
+          <w:numId w:val="16"/>
+        </w:numPr>
+        <w:jc w:val="both"/>
+        <w:rPr/>
+      </w:pPr>
+      <w:r>
+        <w:rPr/>
+        <w:t>Segunda das 02h às 03h.</w:t>
+      </w:r>
+    </w:p>
+    <w:p>
+      <w:pPr>
+        <w:pStyle w:val="Corpodetexto"/>
+        <w:jc w:val="both"/>
+        <w:rPr/>
+      </w:pPr>
+      <w:r>
+        <w:rPr/>
+        <w:t xml:space="preserve"> </w:t>
+      </w:r>
+    </w:p>
+    <w:p>
+      <w:pPr>
+        <w:pStyle w:val="Corpodetexto"/>
+        <w:jc w:val="both"/>
+        <w:rPr/>
+      </w:pPr>
+      <w:r>
+        <w:rPr/>
+      </w:r>
+    </w:p>
+    <w:p>
+      <w:pPr>
+        <w:pStyle w:val="Subttulo"/>
+        <w:rPr/>
+      </w:pPr>
+      <w:r>
+        <w:rPr/>
+        <w:t>Serviços Suportados</w:t>
+      </w:r>
+    </w:p>
+    <w:p>
+      <w:pPr>
+        <w:pStyle w:val="Corpodetexto"/>
+        <w:rPr/>
+      </w:pPr>
+      <w:r>
+        <w:rPr/>
+      </w:r>
+    </w:p>
+    <w:p>
+      <w:pPr>
+        <w:pStyle w:val="Corpodetexto"/>
+        <w:jc w:val="both"/>
+        <w:rPr/>
+      </w:pPr>
+      <w:r>
+        <w:rPr/>
+        <w:t>Trata-se dos Serviços de Manutenção Corretiva dos Equipamentos(Hardware):</w:t>
+      </w:r>
+    </w:p>
+    <w:p>
+      <w:pPr>
+        <w:pStyle w:val="Corpodetexto"/>
+        <w:jc w:val="both"/>
+        <w:rPr/>
+      </w:pPr>
+      <w:r>
+        <w:rPr>
+          <w:b/>
+          <w:bCs/>
+        </w:rPr>
+        <w:t>Cláusula 1ª.</w:t>
+      </w:r>
+      <w:r>
+        <w:rPr/>
+        <w:t xml:space="preserve"> Monitoramento de todos os equipamentos, objeto de contratos de terceiros (roteadores e modems que compõem Linhas de Comunicação de Dados);</w:t>
+      </w:r>
+    </w:p>
+    <w:p>
+      <w:pPr>
+        <w:pStyle w:val="Corpodetexto"/>
+        <w:jc w:val="both"/>
+        <w:rPr/>
+      </w:pPr>
+      <w:r>
+        <w:rPr>
+          <w:b/>
+          <w:bCs/>
+        </w:rPr>
+        <w:t>Cláusula 2ª</w:t>
+      </w:r>
+      <w:r>
+        <w:rPr/>
+        <w:t>. Reparação de falhas de funcionamento dos equipamentos, mediante substituição de toda e qualquer parte defeituosa, desgastada ou quebrada pelo uso normal ou indevido;</w:t>
+      </w:r>
+    </w:p>
+    <w:p>
+      <w:pPr>
+        <w:pStyle w:val="Corpodetexto"/>
+        <w:jc w:val="both"/>
+        <w:rPr/>
+      </w:pPr>
+      <w:r>
+        <w:rPr>
+          <w:b/>
+          <w:bCs/>
+        </w:rPr>
+        <w:t>Cláusula 3ª.</w:t>
+      </w:r>
+      <w:r>
+        <w:rPr/>
+        <w:t xml:space="preserve"> Substituição de peças que tiverem desgaste natural e todo tipo de consumível para o funcionamento dos referidos equipamentos, como fusíveis e componentes mecânicos de impressoras. O fornecimento de papel, conectores RJ45, cabo UTP, mouse, teclado, toner e cartuchos de tinta são considerados de responsabilidade da CONTRATANTE;</w:t>
+      </w:r>
+    </w:p>
+    <w:p>
+      <w:pPr>
+        <w:pStyle w:val="Corpodetexto"/>
+        <w:jc w:val="both"/>
+        <w:rPr/>
+      </w:pPr>
+      <w:r>
+        <w:rPr>
+          <w:b/>
+          <w:bCs/>
+        </w:rPr>
+        <w:t>Cláusula 4ª.</w:t>
+      </w:r>
+      <w:r>
+        <w:rPr/>
+        <w:t xml:space="preserve"> Substituição ou manutenção de equipamentos, que por ventura venham a ter o seu funcionamento prejudicado por manuseio indevido do usuário, considerando que todos os usuários têm conhecimento no tratamento com o equipamento em sua responsabilidade;</w:t>
+      </w:r>
+    </w:p>
+    <w:p>
+      <w:pPr>
+        <w:pStyle w:val="Corpodetexto"/>
+        <w:jc w:val="both"/>
+        <w:rPr/>
+      </w:pPr>
+      <w:r>
+        <w:rPr>
+          <w:b/>
+          <w:bCs/>
+        </w:rPr>
+        <w:t>Cláusula 5ª.</w:t>
+      </w:r>
+      <w:r>
+        <w:rPr/>
+        <w:t xml:space="preserve"> Reparação de falhas de funcionamento dos equipamentos devido a erros de configuração de placas de vídeo, placas de rede, placa mãe, etc.;</w:t>
+      </w:r>
+    </w:p>
+    <w:p>
+      <w:pPr>
+        <w:pStyle w:val="Corpodetexto"/>
+        <w:jc w:val="both"/>
+        <w:rPr/>
+      </w:pPr>
+      <w:r>
+        <w:rPr>
+          <w:b/>
+          <w:bCs/>
+        </w:rPr>
+        <w:t>Cláusula 6ª.</w:t>
+      </w:r>
+      <w:r>
+        <w:rPr/>
+        <w:t xml:space="preserve"> A atribuição da verificação do defeito inclui tanto os equipamentos em garantia do fabricante quanto aqueles equipamentos que não estão nem em garantia do fabricante nem em contrato de manutenção. Não existe, para estes equipamentos, obrigação de reparo pela Contratada, apenas da verificação do eventual defeito ou apoio aos usuários quando for o caso;</w:t>
+      </w:r>
+    </w:p>
+    <w:p>
+      <w:pPr>
+        <w:pStyle w:val="Corpodetexto"/>
+        <w:jc w:val="both"/>
+        <w:rPr/>
+      </w:pPr>
+      <w:r>
+        <w:rPr>
+          <w:b/>
+          <w:bCs/>
+        </w:rPr>
+        <w:t xml:space="preserve">Cláusula </w:t>
+      </w:r>
+      <w:r>
+        <w:rPr>
+          <w:b/>
+          <w:bCs/>
+        </w:rPr>
+        <w:t>7ª</w:t>
+      </w:r>
+      <w:r>
+        <w:rPr>
+          <w:b/>
+          <w:bCs/>
+        </w:rPr>
+        <w:t>.</w:t>
+      </w:r>
+      <w:r>
+        <w:rPr/>
+        <w:t xml:space="preserve"> Caso o conserto dos equipamentos contratados não possa ser efetuado nos prazos da cláusula 6a, a contratada deverá substituir o equipamento defeituoso por outro de mesma ou superior configuração, de sua propriedade;</w:t>
+      </w:r>
+    </w:p>
+    <w:p>
+      <w:pPr>
+        <w:pStyle w:val="Subttulo"/>
+        <w:rPr/>
+      </w:pPr>
+      <w:r>
+        <w:rPr/>
+        <w:t>Custos dos Serviços</w:t>
+      </w:r>
+    </w:p>
+    <w:p>
+      <w:pPr>
+        <w:pStyle w:val="Corpodetexto"/>
+        <w:jc w:val="both"/>
+        <w:rPr/>
+      </w:pPr>
+      <w:r>
+        <w:rPr/>
+        <w:tab/>
+        <w:t>Para a disponibilização dos serviços descritos, o custo será de R$ 1500,00 mensais.</w:t>
+      </w:r>
+    </w:p>
+    <w:p>
+      <w:pPr>
+        <w:pStyle w:val="Corpodetexto"/>
+        <w:jc w:val="both"/>
+        <w:rPr/>
+      </w:pPr>
+      <w:r>
+        <w:rPr/>
+        <w:tab/>
+        <w:t>Solicitações de alterações e novas funcionalidades terão orçamento oferecido ao cliente gratuitamente para então sua avaliação e possível aprovação.</w:t>
+      </w:r>
+    </w:p>
+    <w:p>
+      <w:pPr>
+        <w:pStyle w:val="Corpodetexto"/>
+        <w:jc w:val="both"/>
+        <w:rPr/>
+      </w:pPr>
+      <w:r>
+        <w:rPr/>
+        <w:tab/>
+        <w:t>Para o pagamento do referido valor, o cliente receberá uma fatura a vencer no dia 10 de cada mês.</w:t>
+      </w:r>
+    </w:p>
+    <w:p>
+      <w:pPr>
+        <w:pStyle w:val="Corpodetexto"/>
+        <w:jc w:val="both"/>
+        <w:rPr/>
+      </w:pPr>
+      <w:r>
+        <w:rPr/>
+        <w:tab/>
+        <w:t>O não pagamento desta fatura em até 30 dias implicará em juros e multa, e após o 30   dia os serviços oferecidos serão cancelados.</w:t>
+      </w:r>
+    </w:p>
+    <w:p>
+      <w:pPr>
+        <w:pStyle w:val="Corpodetexto"/>
+        <w:jc w:val="both"/>
+        <w:rPr/>
+      </w:pPr>
+      <w:r>
+        <w:rPr/>
+      </w:r>
+    </w:p>
+    <w:p>
+      <w:pPr>
+        <w:pStyle w:val="Corpodetexto"/>
+        <w:spacing w:before="0" w:after="140"/>
         <w:jc w:val="both"/>
         <w:rPr/>
       </w:pPr>
@@ -3706,6 +4402,152 @@
     </w:lvl>
   </w:abstractNum>
   <w:abstractNum w:abstractNumId="16">
+    <w:lvl w:ilvl="0">
+      <w:start w:val="1"/>
+      <w:numFmt w:val="bullet"/>
+      <w:lvlText w:val=""/>
+      <w:lvlJc w:val="left"/>
+      <w:pPr>
+        <w:tabs>
+          <w:tab w:val="num" w:pos="720"/>
+        </w:tabs>
+        <w:ind w:left="720" w:hanging="360"/>
+      </w:pPr>
+      <w:rPr>
+        <w:rFonts w:ascii="Symbol" w:hAnsi="Symbol" w:cs="Symbol" w:hint="default"/>
+        <w:rFonts w:cs="OpenSymbol"/>
+      </w:rPr>
+    </w:lvl>
+    <w:lvl w:ilvl="1">
+      <w:start w:val="1"/>
+      <w:numFmt w:val="bullet"/>
+      <w:lvlText w:val="◦"/>
+      <w:lvlJc w:val="left"/>
+      <w:pPr>
+        <w:tabs>
+          <w:tab w:val="num" w:pos="1080"/>
+        </w:tabs>
+        <w:ind w:left="1080" w:hanging="360"/>
+      </w:pPr>
+      <w:rPr>
+        <w:rFonts w:ascii="OpenSymbol" w:hAnsi="OpenSymbol" w:cs="OpenSymbol" w:hint="default"/>
+        <w:rFonts w:cs="OpenSymbol"/>
+      </w:rPr>
+    </w:lvl>
+    <w:lvl w:ilvl="2">
+      <w:start w:val="1"/>
+      <w:numFmt w:val="bullet"/>
+      <w:lvlText w:val="▪"/>
+      <w:lvlJc w:val="left"/>
+      <w:pPr>
+        <w:tabs>
+          <w:tab w:val="num" w:pos="1440"/>
+        </w:tabs>
+        <w:ind w:left="1440" w:hanging="360"/>
+      </w:pPr>
+      <w:rPr>
+        <w:rFonts w:ascii="OpenSymbol" w:hAnsi="OpenSymbol" w:cs="OpenSymbol" w:hint="default"/>
+        <w:rFonts w:cs="OpenSymbol"/>
+      </w:rPr>
+    </w:lvl>
+    <w:lvl w:ilvl="3">
+      <w:start w:val="1"/>
+      <w:numFmt w:val="bullet"/>
+      <w:lvlText w:val=""/>
+      <w:lvlJc w:val="left"/>
+      <w:pPr>
+        <w:tabs>
+          <w:tab w:val="num" w:pos="1800"/>
+        </w:tabs>
+        <w:ind w:left="1800" w:hanging="360"/>
+      </w:pPr>
+      <w:rPr>
+        <w:rFonts w:ascii="Symbol" w:hAnsi="Symbol" w:cs="Symbol" w:hint="default"/>
+        <w:rFonts w:cs="OpenSymbol"/>
+      </w:rPr>
+    </w:lvl>
+    <w:lvl w:ilvl="4">
+      <w:start w:val="1"/>
+      <w:numFmt w:val="bullet"/>
+      <w:lvlText w:val="◦"/>
+      <w:lvlJc w:val="left"/>
+      <w:pPr>
+        <w:tabs>
+          <w:tab w:val="num" w:pos="2160"/>
+        </w:tabs>
+        <w:ind w:left="2160" w:hanging="360"/>
+      </w:pPr>
+      <w:rPr>
+        <w:rFonts w:ascii="OpenSymbol" w:hAnsi="OpenSymbol" w:cs="OpenSymbol" w:hint="default"/>
+        <w:rFonts w:cs="OpenSymbol"/>
+      </w:rPr>
+    </w:lvl>
+    <w:lvl w:ilvl="5">
+      <w:start w:val="1"/>
+      <w:numFmt w:val="bullet"/>
+      <w:lvlText w:val="▪"/>
+      <w:lvlJc w:val="left"/>
+      <w:pPr>
+        <w:tabs>
+          <w:tab w:val="num" w:pos="2520"/>
+        </w:tabs>
+        <w:ind w:left="2520" w:hanging="360"/>
+      </w:pPr>
+      <w:rPr>
+        <w:rFonts w:ascii="OpenSymbol" w:hAnsi="OpenSymbol" w:cs="OpenSymbol" w:hint="default"/>
+        <w:rFonts w:cs="OpenSymbol"/>
+      </w:rPr>
+    </w:lvl>
+    <w:lvl w:ilvl="6">
+      <w:start w:val="1"/>
+      <w:numFmt w:val="bullet"/>
+      <w:lvlText w:val=""/>
+      <w:lvlJc w:val="left"/>
+      <w:pPr>
+        <w:tabs>
+          <w:tab w:val="num" w:pos="2880"/>
+        </w:tabs>
+        <w:ind w:left="2880" w:hanging="360"/>
+      </w:pPr>
+      <w:rPr>
+        <w:rFonts w:ascii="Symbol" w:hAnsi="Symbol" w:cs="Symbol" w:hint="default"/>
+        <w:rFonts w:cs="OpenSymbol"/>
+      </w:rPr>
+    </w:lvl>
+    <w:lvl w:ilvl="7">
+      <w:start w:val="1"/>
+      <w:numFmt w:val="bullet"/>
+      <w:lvlText w:val="◦"/>
+      <w:lvlJc w:val="left"/>
+      <w:pPr>
+        <w:tabs>
+          <w:tab w:val="num" w:pos="3240"/>
+        </w:tabs>
+        <w:ind w:left="3240" w:hanging="360"/>
+      </w:pPr>
+      <w:rPr>
+        <w:rFonts w:ascii="OpenSymbol" w:hAnsi="OpenSymbol" w:cs="OpenSymbol" w:hint="default"/>
+        <w:rFonts w:cs="OpenSymbol"/>
+      </w:rPr>
+    </w:lvl>
+    <w:lvl w:ilvl="8">
+      <w:start w:val="1"/>
+      <w:numFmt w:val="bullet"/>
+      <w:lvlText w:val="▪"/>
+      <w:lvlJc w:val="left"/>
+      <w:pPr>
+        <w:tabs>
+          <w:tab w:val="num" w:pos="3600"/>
+        </w:tabs>
+        <w:ind w:left="3600" w:hanging="360"/>
+      </w:pPr>
+      <w:rPr>
+        <w:rFonts w:ascii="OpenSymbol" w:hAnsi="OpenSymbol" w:cs="OpenSymbol" w:hint="default"/>
+        <w:rFonts w:cs="OpenSymbol"/>
+      </w:rPr>
+    </w:lvl>
+  </w:abstractNum>
+  <w:abstractNum w:abstractNumId="17">
     <w:lvl w:ilvl="0">
       <w:start w:val="1"/>
       <w:numFmt w:val="none"/>
@@ -3845,6 +4687,9 @@
   <w:num w:numId="16">
     <w:abstractNumId w:val="16"/>
   </w:num>
+  <w:num w:numId="17">
+    <w:abstractNumId w:val="17"/>
+  </w:num>
 </w:numbering>
 </file>
 
@@ -3854,6 +4699,7 @@
     <w:rPrDefault>
       <w:rPr>
         <w:rFonts w:ascii="Liberation Serif" w:hAnsi="Liberation Serif" w:eastAsia="WenQuanYi Zen Hei Sharp" w:cs="Lohit Devanagari"/>
+        <w:sz w:val="20"/>
         <w:szCs w:val="24"/>
         <w:lang w:val="pt-BR" w:eastAsia="zh-CN" w:bidi="hi-IN"/>
       </w:rPr>
@@ -3885,6 +4731,951 @@
       <w:rFonts w:ascii="OpenSymbol" w:hAnsi="OpenSymbol" w:eastAsia="OpenSymbol" w:cs="OpenSymbol"/>
     </w:rPr>
   </w:style>
+  <w:style w:type="character" w:styleId="ListLabel1">
+    <w:name w:val="ListLabel 1"/>
+    <w:qFormat/>
+    <w:rPr>
+      <w:rFonts w:cs="OpenSymbol"/>
+    </w:rPr>
+  </w:style>
+  <w:style w:type="character" w:styleId="ListLabel2">
+    <w:name w:val="ListLabel 2"/>
+    <w:qFormat/>
+    <w:rPr>
+      <w:rFonts w:cs="OpenSymbol"/>
+    </w:rPr>
+  </w:style>
+  <w:style w:type="character" w:styleId="ListLabel3">
+    <w:name w:val="ListLabel 3"/>
+    <w:qFormat/>
+    <w:rPr>
+      <w:rFonts w:cs="OpenSymbol"/>
+    </w:rPr>
+  </w:style>
+  <w:style w:type="character" w:styleId="ListLabel4">
+    <w:name w:val="ListLabel 4"/>
+    <w:qFormat/>
+    <w:rPr>
+      <w:rFonts w:cs="OpenSymbol"/>
+    </w:rPr>
+  </w:style>
+  <w:style w:type="character" w:styleId="ListLabel5">
+    <w:name w:val="ListLabel 5"/>
+    <w:qFormat/>
+    <w:rPr>
+      <w:rFonts w:cs="OpenSymbol"/>
+    </w:rPr>
+  </w:style>
+  <w:style w:type="character" w:styleId="ListLabel6">
+    <w:name w:val="ListLabel 6"/>
+    <w:qFormat/>
+    <w:rPr>
+      <w:rFonts w:cs="OpenSymbol"/>
+    </w:rPr>
+  </w:style>
+  <w:style w:type="character" w:styleId="ListLabel7">
+    <w:name w:val="ListLabel 7"/>
+    <w:qFormat/>
+    <w:rPr>
+      <w:rFonts w:cs="OpenSymbol"/>
+    </w:rPr>
+  </w:style>
+  <w:style w:type="character" w:styleId="ListLabel8">
+    <w:name w:val="ListLabel 8"/>
+    <w:qFormat/>
+    <w:rPr>
+      <w:rFonts w:cs="OpenSymbol"/>
+    </w:rPr>
+  </w:style>
+  <w:style w:type="character" w:styleId="ListLabel9">
+    <w:name w:val="ListLabel 9"/>
+    <w:qFormat/>
+    <w:rPr>
+      <w:rFonts w:cs="OpenSymbol"/>
+    </w:rPr>
+  </w:style>
+  <w:style w:type="character" w:styleId="ListLabel10">
+    <w:name w:val="ListLabel 10"/>
+    <w:qFormat/>
+    <w:rPr>
+      <w:rFonts w:cs="OpenSymbol"/>
+    </w:rPr>
+  </w:style>
+  <w:style w:type="character" w:styleId="ListLabel11">
+    <w:name w:val="ListLabel 11"/>
+    <w:qFormat/>
+    <w:rPr>
+      <w:rFonts w:cs="OpenSymbol"/>
+    </w:rPr>
+  </w:style>
+  <w:style w:type="character" w:styleId="ListLabel12">
+    <w:name w:val="ListLabel 12"/>
+    <w:qFormat/>
+    <w:rPr>
+      <w:rFonts w:cs="OpenSymbol"/>
+    </w:rPr>
+  </w:style>
+  <w:style w:type="character" w:styleId="ListLabel13">
+    <w:name w:val="ListLabel 13"/>
+    <w:qFormat/>
+    <w:rPr>
+      <w:rFonts w:cs="OpenSymbol"/>
+    </w:rPr>
+  </w:style>
+  <w:style w:type="character" w:styleId="ListLabel14">
+    <w:name w:val="ListLabel 14"/>
+    <w:qFormat/>
+    <w:rPr>
+      <w:rFonts w:cs="OpenSymbol"/>
+    </w:rPr>
+  </w:style>
+  <w:style w:type="character" w:styleId="ListLabel15">
+    <w:name w:val="ListLabel 15"/>
+    <w:qFormat/>
+    <w:rPr>
+      <w:rFonts w:cs="OpenSymbol"/>
+    </w:rPr>
+  </w:style>
+  <w:style w:type="character" w:styleId="ListLabel16">
+    <w:name w:val="ListLabel 16"/>
+    <w:qFormat/>
+    <w:rPr>
+      <w:rFonts w:cs="OpenSymbol"/>
+    </w:rPr>
+  </w:style>
+  <w:style w:type="character" w:styleId="ListLabel17">
+    <w:name w:val="ListLabel 17"/>
+    <w:qFormat/>
+    <w:rPr>
+      <w:rFonts w:cs="OpenSymbol"/>
+    </w:rPr>
+  </w:style>
+  <w:style w:type="character" w:styleId="ListLabel18">
+    <w:name w:val="ListLabel 18"/>
+    <w:qFormat/>
+    <w:rPr>
+      <w:rFonts w:cs="OpenSymbol"/>
+    </w:rPr>
+  </w:style>
+  <w:style w:type="character" w:styleId="ListLabel19">
+    <w:name w:val="ListLabel 19"/>
+    <w:qFormat/>
+    <w:rPr>
+      <w:rFonts w:cs="OpenSymbol"/>
+    </w:rPr>
+  </w:style>
+  <w:style w:type="character" w:styleId="ListLabel20">
+    <w:name w:val="ListLabel 20"/>
+    <w:qFormat/>
+    <w:rPr>
+      <w:rFonts w:cs="OpenSymbol"/>
+    </w:rPr>
+  </w:style>
+  <w:style w:type="character" w:styleId="ListLabel21">
+    <w:name w:val="ListLabel 21"/>
+    <w:qFormat/>
+    <w:rPr>
+      <w:rFonts w:cs="OpenSymbol"/>
+    </w:rPr>
+  </w:style>
+  <w:style w:type="character" w:styleId="ListLabel22">
+    <w:name w:val="ListLabel 22"/>
+    <w:qFormat/>
+    <w:rPr>
+      <w:rFonts w:cs="OpenSymbol"/>
+    </w:rPr>
+  </w:style>
+  <w:style w:type="character" w:styleId="ListLabel23">
+    <w:name w:val="ListLabel 23"/>
+    <w:qFormat/>
+    <w:rPr>
+      <w:rFonts w:cs="OpenSymbol"/>
+    </w:rPr>
+  </w:style>
+  <w:style w:type="character" w:styleId="ListLabel24">
+    <w:name w:val="ListLabel 24"/>
+    <w:qFormat/>
+    <w:rPr>
+      <w:rFonts w:cs="OpenSymbol"/>
+    </w:rPr>
+  </w:style>
+  <w:style w:type="character" w:styleId="ListLabel25">
+    <w:name w:val="ListLabel 25"/>
+    <w:qFormat/>
+    <w:rPr>
+      <w:rFonts w:cs="OpenSymbol"/>
+    </w:rPr>
+  </w:style>
+  <w:style w:type="character" w:styleId="ListLabel26">
+    <w:name w:val="ListLabel 26"/>
+    <w:qFormat/>
+    <w:rPr>
+      <w:rFonts w:cs="OpenSymbol"/>
+    </w:rPr>
+  </w:style>
+  <w:style w:type="character" w:styleId="ListLabel27">
+    <w:name w:val="ListLabel 27"/>
+    <w:qFormat/>
+    <w:rPr>
+      <w:rFonts w:cs="OpenSymbol"/>
+    </w:rPr>
+  </w:style>
+  <w:style w:type="character" w:styleId="ListLabel28">
+    <w:name w:val="ListLabel 28"/>
+    <w:qFormat/>
+    <w:rPr>
+      <w:rFonts w:cs="OpenSymbol"/>
+    </w:rPr>
+  </w:style>
+  <w:style w:type="character" w:styleId="ListLabel29">
+    <w:name w:val="ListLabel 29"/>
+    <w:qFormat/>
+    <w:rPr>
+      <w:rFonts w:cs="OpenSymbol"/>
+    </w:rPr>
+  </w:style>
+  <w:style w:type="character" w:styleId="ListLabel30">
+    <w:name w:val="ListLabel 30"/>
+    <w:qFormat/>
+    <w:rPr>
+      <w:rFonts w:cs="OpenSymbol"/>
+    </w:rPr>
+  </w:style>
+  <w:style w:type="character" w:styleId="ListLabel31">
+    <w:name w:val="ListLabel 31"/>
+    <w:qFormat/>
+    <w:rPr>
+      <w:rFonts w:cs="OpenSymbol"/>
+    </w:rPr>
+  </w:style>
+  <w:style w:type="character" w:styleId="ListLabel32">
+    <w:name w:val="ListLabel 32"/>
+    <w:qFormat/>
+    <w:rPr>
+      <w:rFonts w:cs="OpenSymbol"/>
+    </w:rPr>
+  </w:style>
+  <w:style w:type="character" w:styleId="ListLabel33">
+    <w:name w:val="ListLabel 33"/>
+    <w:qFormat/>
+    <w:rPr>
+      <w:rFonts w:cs="OpenSymbol"/>
+    </w:rPr>
+  </w:style>
+  <w:style w:type="character" w:styleId="ListLabel34">
+    <w:name w:val="ListLabel 34"/>
+    <w:qFormat/>
+    <w:rPr>
+      <w:rFonts w:cs="OpenSymbol"/>
+    </w:rPr>
+  </w:style>
+  <w:style w:type="character" w:styleId="ListLabel35">
+    <w:name w:val="ListLabel 35"/>
+    <w:qFormat/>
+    <w:rPr>
+      <w:rFonts w:cs="OpenSymbol"/>
+    </w:rPr>
+  </w:style>
+  <w:style w:type="character" w:styleId="ListLabel36">
+    <w:name w:val="ListLabel 36"/>
+    <w:qFormat/>
+    <w:rPr>
+      <w:rFonts w:cs="OpenSymbol"/>
+    </w:rPr>
+  </w:style>
+  <w:style w:type="character" w:styleId="ListLabel37">
+    <w:name w:val="ListLabel 37"/>
+    <w:qFormat/>
+    <w:rPr>
+      <w:rFonts w:cs="OpenSymbol"/>
+    </w:rPr>
+  </w:style>
+  <w:style w:type="character" w:styleId="ListLabel38">
+    <w:name w:val="ListLabel 38"/>
+    <w:qFormat/>
+    <w:rPr>
+      <w:rFonts w:cs="OpenSymbol"/>
+    </w:rPr>
+  </w:style>
+  <w:style w:type="character" w:styleId="ListLabel39">
+    <w:name w:val="ListLabel 39"/>
+    <w:qFormat/>
+    <w:rPr>
+      <w:rFonts w:cs="OpenSymbol"/>
+    </w:rPr>
+  </w:style>
+  <w:style w:type="character" w:styleId="ListLabel40">
+    <w:name w:val="ListLabel 40"/>
+    <w:qFormat/>
+    <w:rPr>
+      <w:rFonts w:cs="OpenSymbol"/>
+    </w:rPr>
+  </w:style>
+  <w:style w:type="character" w:styleId="ListLabel41">
+    <w:name w:val="ListLabel 41"/>
+    <w:qFormat/>
+    <w:rPr>
+      <w:rFonts w:cs="OpenSymbol"/>
+    </w:rPr>
+  </w:style>
+  <w:style w:type="character" w:styleId="ListLabel42">
+    <w:name w:val="ListLabel 42"/>
+    <w:qFormat/>
+    <w:rPr>
+      <w:rFonts w:cs="OpenSymbol"/>
+    </w:rPr>
+  </w:style>
+  <w:style w:type="character" w:styleId="ListLabel43">
+    <w:name w:val="ListLabel 43"/>
+    <w:qFormat/>
+    <w:rPr>
+      <w:rFonts w:cs="OpenSymbol"/>
+    </w:rPr>
+  </w:style>
+  <w:style w:type="character" w:styleId="ListLabel44">
+    <w:name w:val="ListLabel 44"/>
+    <w:qFormat/>
+    <w:rPr>
+      <w:rFonts w:cs="OpenSymbol"/>
+    </w:rPr>
+  </w:style>
+  <w:style w:type="character" w:styleId="ListLabel45">
+    <w:name w:val="ListLabel 45"/>
+    <w:qFormat/>
+    <w:rPr>
+      <w:rFonts w:cs="OpenSymbol"/>
+    </w:rPr>
+  </w:style>
+  <w:style w:type="character" w:styleId="ListLabel46">
+    <w:name w:val="ListLabel 46"/>
+    <w:qFormat/>
+    <w:rPr>
+      <w:rFonts w:cs="OpenSymbol"/>
+    </w:rPr>
+  </w:style>
+  <w:style w:type="character" w:styleId="ListLabel47">
+    <w:name w:val="ListLabel 47"/>
+    <w:qFormat/>
+    <w:rPr>
+      <w:rFonts w:cs="OpenSymbol"/>
+    </w:rPr>
+  </w:style>
+  <w:style w:type="character" w:styleId="ListLabel48">
+    <w:name w:val="ListLabel 48"/>
+    <w:qFormat/>
+    <w:rPr>
+      <w:rFonts w:cs="OpenSymbol"/>
+    </w:rPr>
+  </w:style>
+  <w:style w:type="character" w:styleId="ListLabel49">
+    <w:name w:val="ListLabel 49"/>
+    <w:qFormat/>
+    <w:rPr>
+      <w:rFonts w:cs="OpenSymbol"/>
+    </w:rPr>
+  </w:style>
+  <w:style w:type="character" w:styleId="ListLabel50">
+    <w:name w:val="ListLabel 50"/>
+    <w:qFormat/>
+    <w:rPr>
+      <w:rFonts w:cs="OpenSymbol"/>
+    </w:rPr>
+  </w:style>
+  <w:style w:type="character" w:styleId="ListLabel51">
+    <w:name w:val="ListLabel 51"/>
+    <w:qFormat/>
+    <w:rPr>
+      <w:rFonts w:cs="OpenSymbol"/>
+    </w:rPr>
+  </w:style>
+  <w:style w:type="character" w:styleId="ListLabel52">
+    <w:name w:val="ListLabel 52"/>
+    <w:qFormat/>
+    <w:rPr>
+      <w:rFonts w:cs="OpenSymbol"/>
+    </w:rPr>
+  </w:style>
+  <w:style w:type="character" w:styleId="ListLabel53">
+    <w:name w:val="ListLabel 53"/>
+    <w:qFormat/>
+    <w:rPr>
+      <w:rFonts w:cs="OpenSymbol"/>
+    </w:rPr>
+  </w:style>
+  <w:style w:type="character" w:styleId="ListLabel54">
+    <w:name w:val="ListLabel 54"/>
+    <w:qFormat/>
+    <w:rPr>
+      <w:rFonts w:cs="OpenSymbol"/>
+    </w:rPr>
+  </w:style>
+  <w:style w:type="character" w:styleId="ListLabel55">
+    <w:name w:val="ListLabel 55"/>
+    <w:qFormat/>
+    <w:rPr>
+      <w:rFonts w:cs="OpenSymbol"/>
+    </w:rPr>
+  </w:style>
+  <w:style w:type="character" w:styleId="ListLabel56">
+    <w:name w:val="ListLabel 56"/>
+    <w:qFormat/>
+    <w:rPr>
+      <w:rFonts w:cs="OpenSymbol"/>
+    </w:rPr>
+  </w:style>
+  <w:style w:type="character" w:styleId="ListLabel57">
+    <w:name w:val="ListLabel 57"/>
+    <w:qFormat/>
+    <w:rPr>
+      <w:rFonts w:cs="OpenSymbol"/>
+    </w:rPr>
+  </w:style>
+  <w:style w:type="character" w:styleId="ListLabel58">
+    <w:name w:val="ListLabel 58"/>
+    <w:qFormat/>
+    <w:rPr>
+      <w:rFonts w:cs="OpenSymbol"/>
+    </w:rPr>
+  </w:style>
+  <w:style w:type="character" w:styleId="ListLabel59">
+    <w:name w:val="ListLabel 59"/>
+    <w:qFormat/>
+    <w:rPr>
+      <w:rFonts w:cs="OpenSymbol"/>
+    </w:rPr>
+  </w:style>
+  <w:style w:type="character" w:styleId="ListLabel60">
+    <w:name w:val="ListLabel 60"/>
+    <w:qFormat/>
+    <w:rPr>
+      <w:rFonts w:cs="OpenSymbol"/>
+    </w:rPr>
+  </w:style>
+  <w:style w:type="character" w:styleId="ListLabel61">
+    <w:name w:val="ListLabel 61"/>
+    <w:qFormat/>
+    <w:rPr>
+      <w:rFonts w:cs="OpenSymbol"/>
+    </w:rPr>
+  </w:style>
+  <w:style w:type="character" w:styleId="ListLabel62">
+    <w:name w:val="ListLabel 62"/>
+    <w:qFormat/>
+    <w:rPr>
+      <w:rFonts w:cs="OpenSymbol"/>
+    </w:rPr>
+  </w:style>
+  <w:style w:type="character" w:styleId="ListLabel63">
+    <w:name w:val="ListLabel 63"/>
+    <w:qFormat/>
+    <w:rPr>
+      <w:rFonts w:cs="OpenSymbol"/>
+    </w:rPr>
+  </w:style>
+  <w:style w:type="character" w:styleId="ListLabel64">
+    <w:name w:val="ListLabel 64"/>
+    <w:qFormat/>
+    <w:rPr>
+      <w:rFonts w:cs="OpenSymbol"/>
+    </w:rPr>
+  </w:style>
+  <w:style w:type="character" w:styleId="ListLabel65">
+    <w:name w:val="ListLabel 65"/>
+    <w:qFormat/>
+    <w:rPr>
+      <w:rFonts w:cs="OpenSymbol"/>
+    </w:rPr>
+  </w:style>
+  <w:style w:type="character" w:styleId="ListLabel66">
+    <w:name w:val="ListLabel 66"/>
+    <w:qFormat/>
+    <w:rPr>
+      <w:rFonts w:cs="OpenSymbol"/>
+    </w:rPr>
+  </w:style>
+  <w:style w:type="character" w:styleId="ListLabel67">
+    <w:name w:val="ListLabel 67"/>
+    <w:qFormat/>
+    <w:rPr>
+      <w:rFonts w:cs="OpenSymbol"/>
+    </w:rPr>
+  </w:style>
+  <w:style w:type="character" w:styleId="ListLabel68">
+    <w:name w:val="ListLabel 68"/>
+    <w:qFormat/>
+    <w:rPr>
+      <w:rFonts w:cs="OpenSymbol"/>
+    </w:rPr>
+  </w:style>
+  <w:style w:type="character" w:styleId="ListLabel69">
+    <w:name w:val="ListLabel 69"/>
+    <w:qFormat/>
+    <w:rPr>
+      <w:rFonts w:cs="OpenSymbol"/>
+    </w:rPr>
+  </w:style>
+  <w:style w:type="character" w:styleId="ListLabel70">
+    <w:name w:val="ListLabel 70"/>
+    <w:qFormat/>
+    <w:rPr>
+      <w:rFonts w:cs="OpenSymbol"/>
+    </w:rPr>
+  </w:style>
+  <w:style w:type="character" w:styleId="ListLabel71">
+    <w:name w:val="ListLabel 71"/>
+    <w:qFormat/>
+    <w:rPr>
+      <w:rFonts w:cs="OpenSymbol"/>
+    </w:rPr>
+  </w:style>
+  <w:style w:type="character" w:styleId="ListLabel72">
+    <w:name w:val="ListLabel 72"/>
+    <w:qFormat/>
+    <w:rPr>
+      <w:rFonts w:cs="OpenSymbol"/>
+    </w:rPr>
+  </w:style>
+  <w:style w:type="character" w:styleId="ListLabel73">
+    <w:name w:val="ListLabel 73"/>
+    <w:qFormat/>
+    <w:rPr>
+      <w:rFonts w:cs="OpenSymbol"/>
+    </w:rPr>
+  </w:style>
+  <w:style w:type="character" w:styleId="ListLabel74">
+    <w:name w:val="ListLabel 74"/>
+    <w:qFormat/>
+    <w:rPr>
+      <w:rFonts w:cs="OpenSymbol"/>
+    </w:rPr>
+  </w:style>
+  <w:style w:type="character" w:styleId="ListLabel75">
+    <w:name w:val="ListLabel 75"/>
+    <w:qFormat/>
+    <w:rPr>
+      <w:rFonts w:cs="OpenSymbol"/>
+    </w:rPr>
+  </w:style>
+  <w:style w:type="character" w:styleId="ListLabel76">
+    <w:name w:val="ListLabel 76"/>
+    <w:qFormat/>
+    <w:rPr>
+      <w:rFonts w:cs="OpenSymbol"/>
+    </w:rPr>
+  </w:style>
+  <w:style w:type="character" w:styleId="ListLabel77">
+    <w:name w:val="ListLabel 77"/>
+    <w:qFormat/>
+    <w:rPr>
+      <w:rFonts w:cs="OpenSymbol"/>
+    </w:rPr>
+  </w:style>
+  <w:style w:type="character" w:styleId="ListLabel78">
+    <w:name w:val="ListLabel 78"/>
+    <w:qFormat/>
+    <w:rPr>
+      <w:rFonts w:cs="OpenSymbol"/>
+    </w:rPr>
+  </w:style>
+  <w:style w:type="character" w:styleId="ListLabel79">
+    <w:name w:val="ListLabel 79"/>
+    <w:qFormat/>
+    <w:rPr>
+      <w:rFonts w:cs="OpenSymbol"/>
+    </w:rPr>
+  </w:style>
+  <w:style w:type="character" w:styleId="ListLabel80">
+    <w:name w:val="ListLabel 80"/>
+    <w:qFormat/>
+    <w:rPr>
+      <w:rFonts w:cs="OpenSymbol"/>
+    </w:rPr>
+  </w:style>
+  <w:style w:type="character" w:styleId="ListLabel81">
+    <w:name w:val="ListLabel 81"/>
+    <w:qFormat/>
+    <w:rPr>
+      <w:rFonts w:cs="OpenSymbol"/>
+    </w:rPr>
+  </w:style>
+  <w:style w:type="character" w:styleId="ListLabel82">
+    <w:name w:val="ListLabel 82"/>
+    <w:qFormat/>
+    <w:rPr>
+      <w:rFonts w:cs="OpenSymbol"/>
+    </w:rPr>
+  </w:style>
+  <w:style w:type="character" w:styleId="ListLabel83">
+    <w:name w:val="ListLabel 83"/>
+    <w:qFormat/>
+    <w:rPr>
+      <w:rFonts w:cs="OpenSymbol"/>
+    </w:rPr>
+  </w:style>
+  <w:style w:type="character" w:styleId="ListLabel84">
+    <w:name w:val="ListLabel 84"/>
+    <w:qFormat/>
+    <w:rPr>
+      <w:rFonts w:cs="OpenSymbol"/>
+    </w:rPr>
+  </w:style>
+  <w:style w:type="character" w:styleId="ListLabel85">
+    <w:name w:val="ListLabel 85"/>
+    <w:qFormat/>
+    <w:rPr>
+      <w:rFonts w:cs="OpenSymbol"/>
+    </w:rPr>
+  </w:style>
+  <w:style w:type="character" w:styleId="ListLabel86">
+    <w:name w:val="ListLabel 86"/>
+    <w:qFormat/>
+    <w:rPr>
+      <w:rFonts w:cs="OpenSymbol"/>
+    </w:rPr>
+  </w:style>
+  <w:style w:type="character" w:styleId="ListLabel87">
+    <w:name w:val="ListLabel 87"/>
+    <w:qFormat/>
+    <w:rPr>
+      <w:rFonts w:cs="OpenSymbol"/>
+    </w:rPr>
+  </w:style>
+  <w:style w:type="character" w:styleId="ListLabel88">
+    <w:name w:val="ListLabel 88"/>
+    <w:qFormat/>
+    <w:rPr>
+      <w:rFonts w:cs="OpenSymbol"/>
+    </w:rPr>
+  </w:style>
+  <w:style w:type="character" w:styleId="ListLabel89">
+    <w:name w:val="ListLabel 89"/>
+    <w:qFormat/>
+    <w:rPr>
+      <w:rFonts w:cs="OpenSymbol"/>
+    </w:rPr>
+  </w:style>
+  <w:style w:type="character" w:styleId="ListLabel90">
+    <w:name w:val="ListLabel 90"/>
+    <w:qFormat/>
+    <w:rPr>
+      <w:rFonts w:cs="OpenSymbol"/>
+    </w:rPr>
+  </w:style>
+  <w:style w:type="character" w:styleId="ListLabel91">
+    <w:name w:val="ListLabel 91"/>
+    <w:qFormat/>
+    <w:rPr>
+      <w:rFonts w:cs="OpenSymbol"/>
+    </w:rPr>
+  </w:style>
+  <w:style w:type="character" w:styleId="ListLabel92">
+    <w:name w:val="ListLabel 92"/>
+    <w:qFormat/>
+    <w:rPr>
+      <w:rFonts w:cs="OpenSymbol"/>
+    </w:rPr>
+  </w:style>
+  <w:style w:type="character" w:styleId="ListLabel93">
+    <w:name w:val="ListLabel 93"/>
+    <w:qFormat/>
+    <w:rPr>
+      <w:rFonts w:cs="OpenSymbol"/>
+    </w:rPr>
+  </w:style>
+  <w:style w:type="character" w:styleId="ListLabel94">
+    <w:name w:val="ListLabel 94"/>
+    <w:qFormat/>
+    <w:rPr>
+      <w:rFonts w:cs="OpenSymbol"/>
+    </w:rPr>
+  </w:style>
+  <w:style w:type="character" w:styleId="ListLabel95">
+    <w:name w:val="ListLabel 95"/>
+    <w:qFormat/>
+    <w:rPr>
+      <w:rFonts w:cs="OpenSymbol"/>
+    </w:rPr>
+  </w:style>
+  <w:style w:type="character" w:styleId="ListLabel96">
+    <w:name w:val="ListLabel 96"/>
+    <w:qFormat/>
+    <w:rPr>
+      <w:rFonts w:cs="OpenSymbol"/>
+    </w:rPr>
+  </w:style>
+  <w:style w:type="character" w:styleId="ListLabel97">
+    <w:name w:val="ListLabel 97"/>
+    <w:qFormat/>
+    <w:rPr>
+      <w:rFonts w:cs="OpenSymbol"/>
+    </w:rPr>
+  </w:style>
+  <w:style w:type="character" w:styleId="ListLabel98">
+    <w:name w:val="ListLabel 98"/>
+    <w:qFormat/>
+    <w:rPr>
+      <w:rFonts w:cs="OpenSymbol"/>
+    </w:rPr>
+  </w:style>
+  <w:style w:type="character" w:styleId="ListLabel99">
+    <w:name w:val="ListLabel 99"/>
+    <w:qFormat/>
+    <w:rPr>
+      <w:rFonts w:cs="OpenSymbol"/>
+    </w:rPr>
+  </w:style>
+  <w:style w:type="character" w:styleId="ListLabel100">
+    <w:name w:val="ListLabel 100"/>
+    <w:qFormat/>
+    <w:rPr>
+      <w:rFonts w:cs="OpenSymbol"/>
+    </w:rPr>
+  </w:style>
+  <w:style w:type="character" w:styleId="ListLabel101">
+    <w:name w:val="ListLabel 101"/>
+    <w:qFormat/>
+    <w:rPr>
+      <w:rFonts w:cs="OpenSymbol"/>
+    </w:rPr>
+  </w:style>
+  <w:style w:type="character" w:styleId="ListLabel102">
+    <w:name w:val="ListLabel 102"/>
+    <w:qFormat/>
+    <w:rPr>
+      <w:rFonts w:cs="OpenSymbol"/>
+    </w:rPr>
+  </w:style>
+  <w:style w:type="character" w:styleId="ListLabel103">
+    <w:name w:val="ListLabel 103"/>
+    <w:qFormat/>
+    <w:rPr>
+      <w:rFonts w:cs="OpenSymbol"/>
+    </w:rPr>
+  </w:style>
+  <w:style w:type="character" w:styleId="ListLabel104">
+    <w:name w:val="ListLabel 104"/>
+    <w:qFormat/>
+    <w:rPr>
+      <w:rFonts w:cs="OpenSymbol"/>
+    </w:rPr>
+  </w:style>
+  <w:style w:type="character" w:styleId="ListLabel105">
+    <w:name w:val="ListLabel 105"/>
+    <w:qFormat/>
+    <w:rPr>
+      <w:rFonts w:cs="OpenSymbol"/>
+    </w:rPr>
+  </w:style>
+  <w:style w:type="character" w:styleId="ListLabel106">
+    <w:name w:val="ListLabel 106"/>
+    <w:qFormat/>
+    <w:rPr>
+      <w:rFonts w:cs="OpenSymbol"/>
+    </w:rPr>
+  </w:style>
+  <w:style w:type="character" w:styleId="ListLabel107">
+    <w:name w:val="ListLabel 107"/>
+    <w:qFormat/>
+    <w:rPr>
+      <w:rFonts w:cs="OpenSymbol"/>
+    </w:rPr>
+  </w:style>
+  <w:style w:type="character" w:styleId="ListLabel108">
+    <w:name w:val="ListLabel 108"/>
+    <w:qFormat/>
+    <w:rPr>
+      <w:rFonts w:cs="OpenSymbol"/>
+    </w:rPr>
+  </w:style>
+  <w:style w:type="character" w:styleId="ListLabel109">
+    <w:name w:val="ListLabel 109"/>
+    <w:qFormat/>
+    <w:rPr>
+      <w:rFonts w:cs="OpenSymbol"/>
+    </w:rPr>
+  </w:style>
+  <w:style w:type="character" w:styleId="ListLabel110">
+    <w:name w:val="ListLabel 110"/>
+    <w:qFormat/>
+    <w:rPr>
+      <w:rFonts w:cs="OpenSymbol"/>
+    </w:rPr>
+  </w:style>
+  <w:style w:type="character" w:styleId="ListLabel111">
+    <w:name w:val="ListLabel 111"/>
+    <w:qFormat/>
+    <w:rPr>
+      <w:rFonts w:cs="OpenSymbol"/>
+    </w:rPr>
+  </w:style>
+  <w:style w:type="character" w:styleId="ListLabel112">
+    <w:name w:val="ListLabel 112"/>
+    <w:qFormat/>
+    <w:rPr>
+      <w:rFonts w:cs="OpenSymbol"/>
+    </w:rPr>
+  </w:style>
+  <w:style w:type="character" w:styleId="ListLabel113">
+    <w:name w:val="ListLabel 113"/>
+    <w:qFormat/>
+    <w:rPr>
+      <w:rFonts w:cs="OpenSymbol"/>
+    </w:rPr>
+  </w:style>
+  <w:style w:type="character" w:styleId="ListLabel114">
+    <w:name w:val="ListLabel 114"/>
+    <w:qFormat/>
+    <w:rPr>
+      <w:rFonts w:cs="OpenSymbol"/>
+    </w:rPr>
+  </w:style>
+  <w:style w:type="character" w:styleId="ListLabel115">
+    <w:name w:val="ListLabel 115"/>
+    <w:qFormat/>
+    <w:rPr>
+      <w:rFonts w:cs="OpenSymbol"/>
+    </w:rPr>
+  </w:style>
+  <w:style w:type="character" w:styleId="ListLabel116">
+    <w:name w:val="ListLabel 116"/>
+    <w:qFormat/>
+    <w:rPr>
+      <w:rFonts w:cs="OpenSymbol"/>
+    </w:rPr>
+  </w:style>
+  <w:style w:type="character" w:styleId="ListLabel117">
+    <w:name w:val="ListLabel 117"/>
+    <w:qFormat/>
+    <w:rPr>
+      <w:rFonts w:cs="OpenSymbol"/>
+    </w:rPr>
+  </w:style>
+  <w:style w:type="character" w:styleId="ListLabel118">
+    <w:name w:val="ListLabel 118"/>
+    <w:qFormat/>
+    <w:rPr>
+      <w:rFonts w:cs="OpenSymbol"/>
+    </w:rPr>
+  </w:style>
+  <w:style w:type="character" w:styleId="ListLabel119">
+    <w:name w:val="ListLabel 119"/>
+    <w:qFormat/>
+    <w:rPr>
+      <w:rFonts w:cs="OpenSymbol"/>
+    </w:rPr>
+  </w:style>
+  <w:style w:type="character" w:styleId="ListLabel120">
+    <w:name w:val="ListLabel 120"/>
+    <w:qFormat/>
+    <w:rPr>
+      <w:rFonts w:cs="OpenSymbol"/>
+    </w:rPr>
+  </w:style>
+  <w:style w:type="character" w:styleId="ListLabel121">
+    <w:name w:val="ListLabel 121"/>
+    <w:qFormat/>
+    <w:rPr>
+      <w:rFonts w:cs="OpenSymbol"/>
+    </w:rPr>
+  </w:style>
+  <w:style w:type="character" w:styleId="ListLabel122">
+    <w:name w:val="ListLabel 122"/>
+    <w:qFormat/>
+    <w:rPr>
+      <w:rFonts w:cs="OpenSymbol"/>
+    </w:rPr>
+  </w:style>
+  <w:style w:type="character" w:styleId="ListLabel123">
+    <w:name w:val="ListLabel 123"/>
+    <w:qFormat/>
+    <w:rPr>
+      <w:rFonts w:cs="OpenSymbol"/>
+    </w:rPr>
+  </w:style>
+  <w:style w:type="character" w:styleId="ListLabel124">
+    <w:name w:val="ListLabel 124"/>
+    <w:qFormat/>
+    <w:rPr>
+      <w:rFonts w:cs="OpenSymbol"/>
+    </w:rPr>
+  </w:style>
+  <w:style w:type="character" w:styleId="ListLabel125">
+    <w:name w:val="ListLabel 125"/>
+    <w:qFormat/>
+    <w:rPr>
+      <w:rFonts w:cs="OpenSymbol"/>
+    </w:rPr>
+  </w:style>
+  <w:style w:type="character" w:styleId="ListLabel126">
+    <w:name w:val="ListLabel 126"/>
+    <w:qFormat/>
+    <w:rPr>
+      <w:rFonts w:cs="OpenSymbol"/>
+    </w:rPr>
+  </w:style>
+  <w:style w:type="character" w:styleId="ListLabel127">
+    <w:name w:val="ListLabel 127"/>
+    <w:qFormat/>
+    <w:rPr>
+      <w:rFonts w:cs="OpenSymbol"/>
+    </w:rPr>
+  </w:style>
+  <w:style w:type="character" w:styleId="ListLabel128">
+    <w:name w:val="ListLabel 128"/>
+    <w:qFormat/>
+    <w:rPr>
+      <w:rFonts w:cs="OpenSymbol"/>
+    </w:rPr>
+  </w:style>
+  <w:style w:type="character" w:styleId="ListLabel129">
+    <w:name w:val="ListLabel 129"/>
+    <w:qFormat/>
+    <w:rPr>
+      <w:rFonts w:cs="OpenSymbol"/>
+    </w:rPr>
+  </w:style>
+  <w:style w:type="character" w:styleId="ListLabel130">
+    <w:name w:val="ListLabel 130"/>
+    <w:qFormat/>
+    <w:rPr>
+      <w:rFonts w:cs="OpenSymbol"/>
+    </w:rPr>
+  </w:style>
+  <w:style w:type="character" w:styleId="ListLabel131">
+    <w:name w:val="ListLabel 131"/>
+    <w:qFormat/>
+    <w:rPr>
+      <w:rFonts w:cs="OpenSymbol"/>
+    </w:rPr>
+  </w:style>
+  <w:style w:type="character" w:styleId="ListLabel132">
+    <w:name w:val="ListLabel 132"/>
+    <w:qFormat/>
+    <w:rPr>
+      <w:rFonts w:cs="OpenSymbol"/>
+    </w:rPr>
+  </w:style>
+  <w:style w:type="character" w:styleId="ListLabel133">
+    <w:name w:val="ListLabel 133"/>
+    <w:qFormat/>
+    <w:rPr>
+      <w:rFonts w:cs="OpenSymbol"/>
+    </w:rPr>
+  </w:style>
+  <w:style w:type="character" w:styleId="ListLabel134">
+    <w:name w:val="ListLabel 134"/>
+    <w:qFormat/>
+    <w:rPr>
+      <w:rFonts w:cs="OpenSymbol"/>
+    </w:rPr>
+  </w:style>
+  <w:style w:type="character" w:styleId="ListLabel135">
+    <w:name w:val="ListLabel 135"/>
+    <w:qFormat/>
+    <w:rPr>
+      <w:rFonts w:cs="OpenSymbol"/>
+    </w:rPr>
+  </w:style>
   <w:style w:type="paragraph" w:styleId="Ttulo">
     <w:name w:val="Título"/>
     <w:basedOn w:val="Normal"/>
@@ -3948,13 +5739,15 @@
     <w:basedOn w:val="Ttulo"/>
     <w:qFormat/>
     <w:pPr>
+      <w:spacing w:before="240" w:after="120"/>
       <w:jc w:val="center"/>
     </w:pPr>
     <w:rPr>
-      <w:b/>
-      <w:bCs/>
-      <w:sz w:val="56"/>
-      <w:szCs w:val="56"/>
+      <w:rFonts w:ascii="DejaVu Serif Condensed" w:hAnsi="DejaVu Serif Condensed"/>
+      <w:b w:val="false"/>
+      <w:bCs w:val="false"/>
+      <w:sz w:val="36"/>
+      <w:szCs w:val="36"/>
     </w:rPr>
   </w:style>
   <w:style w:type="paragraph" w:styleId="Subttulo">

</xml_diff>